<commit_message>
Mejorado el documento, división del documento para cada uno
</commit_message>
<xml_diff>
--- a/MemoriaProyectoFinal2022.docx
+++ b/MemoriaProyectoFinal2022.docx
@@ -207,19 +207,6 @@
           <w:lang w:val="es-ES_tradnl"/>
         </w:rPr>
         <w:t>Miembros del equipo:</w:t>
-      </w:r>
-      <w:r>
-        <w:rPr>
-          <w:lang w:val="es-ES_tradnl"/>
-        </w:rPr>
-        <w:t xml:space="preserve"> </w:t>
-      </w:r>
-      <w:r>
-        <w:rPr>
-          <w:color w:val="FF0000"/>
-          <w:lang w:val="es-ES_tradnl"/>
-        </w:rPr>
-        <w:t>TO-DO</w:t>
       </w:r>
     </w:p>
     <w:tbl>
@@ -7233,21 +7220,6 @@
           <w:rFonts w:asciiTheme="minorHAnsi" w:hAnsiTheme="minorHAnsi" w:cstheme="minorHAnsi"/>
           <w:lang w:val="es-ES_tradnl"/>
         </w:rPr>
-        <w:t xml:space="preserve"> </w:t>
-      </w:r>
-      <w:r>
-        <w:rPr>
-          <w:rFonts w:asciiTheme="minorHAnsi" w:hAnsiTheme="minorHAnsi" w:cstheme="minorHAnsi"/>
-          <w:color w:val="FF0000"/>
-          <w:lang w:val="es-ES_tradnl"/>
-        </w:rPr>
-        <w:t>TO-DO añade citas a los suyos</w:t>
-      </w:r>
-      <w:r>
-        <w:rPr>
-          <w:rFonts w:asciiTheme="minorHAnsi" w:hAnsiTheme="minorHAnsi" w:cstheme="minorHAnsi"/>
-          <w:lang w:val="es-ES_tradnl"/>
-        </w:rPr>
         <w:t>.</w:t>
       </w:r>
     </w:p>
@@ -7261,150 +7233,32 @@
         <w:jc w:val="both"/>
         <w:rPr>
           <w:rFonts w:asciiTheme="minorHAnsi" w:hAnsiTheme="minorHAnsi" w:cstheme="minorHAnsi"/>
-          <w:color w:val="FF0000"/>
-          <w:lang w:val="es-ES_tradnl"/>
-        </w:rPr>
-      </w:pPr>
-      <w:r>
-        <w:rPr>
-          <w:rFonts w:asciiTheme="minorHAnsi" w:hAnsiTheme="minorHAnsi" w:cstheme="minorHAnsi"/>
-          <w:color w:val="FF0000"/>
-          <w:lang w:val="es-ES_tradnl"/>
-        </w:rPr>
-        <w:t>E</w:t>
-      </w:r>
-      <w:r>
-        <w:rPr>
-          <w:rFonts w:asciiTheme="minorHAnsi" w:hAnsiTheme="minorHAnsi" w:cstheme="minorHAnsi"/>
-          <w:color w:val="FF0000"/>
-          <w:lang w:val="es-ES_tradnl"/>
-        </w:rPr>
-        <w:t xml:space="preserve">l </w:t>
-      </w:r>
-      <w:r>
-        <w:rPr>
-          <w:rFonts w:asciiTheme="minorHAnsi" w:hAnsiTheme="minorHAnsi" w:cstheme="minorHAnsi"/>
-          <w:color w:val="FF0000"/>
-          <w:u w:val="single"/>
-          <w:lang w:val="es-ES_tradnl"/>
-        </w:rPr>
-        <w:t>código</w:t>
-      </w:r>
-      <w:r>
-        <w:rPr>
-          <w:rFonts w:asciiTheme="minorHAnsi" w:hAnsiTheme="minorHAnsi" w:cstheme="minorHAnsi"/>
-          <w:color w:val="FF0000"/>
-          <w:u w:val="single"/>
-          <w:lang w:val="es-ES_tradnl"/>
-        </w:rPr>
-        <w:t xml:space="preserve"> y librerías utilizadas de </w:t>
-      </w:r>
-      <w:r>
-        <w:rPr>
-          <w:rFonts w:asciiTheme="minorHAnsi" w:hAnsiTheme="minorHAnsi" w:cstheme="minorHAnsi"/>
-          <w:color w:val="FF0000"/>
-          <w:u w:val="single"/>
-          <w:lang w:val="es-ES_tradnl"/>
-        </w:rPr>
-        <w:t>terceros</w:t>
-      </w:r>
-      <w:r>
-        <w:rPr>
-          <w:rFonts w:asciiTheme="minorHAnsi" w:hAnsiTheme="minorHAnsi" w:cstheme="minorHAnsi"/>
-          <w:color w:val="FF0000"/>
-          <w:lang w:val="es-ES_tradnl"/>
-        </w:rPr>
-        <w:t xml:space="preserve"> (internet, otros autores</w:t>
-      </w:r>
-      <w:proofErr w:type="gramStart"/>
-      <w:r>
-        <w:rPr>
-          <w:rFonts w:asciiTheme="minorHAnsi" w:hAnsiTheme="minorHAnsi" w:cstheme="minorHAnsi"/>
-          <w:color w:val="FF0000"/>
-          <w:lang w:val="es-ES_tradnl"/>
-        </w:rPr>
-        <w:t>… )</w:t>
-      </w:r>
-      <w:proofErr w:type="gramEnd"/>
-      <w:r>
-        <w:rPr>
-          <w:rFonts w:asciiTheme="minorHAnsi" w:hAnsiTheme="minorHAnsi" w:cstheme="minorHAnsi"/>
-          <w:color w:val="FF0000"/>
-          <w:lang w:val="es-ES_tradnl"/>
-        </w:rPr>
-        <w:t xml:space="preserve"> deben estar referenciadas aquí</w:t>
-      </w:r>
-      <w:r>
-        <w:rPr>
-          <w:rFonts w:asciiTheme="minorHAnsi" w:hAnsiTheme="minorHAnsi" w:cstheme="minorHAnsi"/>
-          <w:color w:val="FF0000"/>
-          <w:lang w:val="es-ES_tradnl"/>
-        </w:rPr>
-        <w:t xml:space="preserve"> indicando qué función realizan</w:t>
-      </w:r>
-      <w:r>
-        <w:rPr>
-          <w:rFonts w:asciiTheme="minorHAnsi" w:hAnsiTheme="minorHAnsi" w:cstheme="minorHAnsi"/>
-          <w:color w:val="FF0000"/>
-          <w:lang w:val="es-ES_tradnl"/>
-        </w:rPr>
-        <w:t>.</w:t>
-      </w:r>
-      <w:r>
-        <w:rPr>
-          <w:rFonts w:asciiTheme="minorHAnsi" w:hAnsiTheme="minorHAnsi" w:cstheme="minorHAnsi"/>
-          <w:color w:val="FF0000"/>
-          <w:lang w:val="es-ES_tradnl"/>
-        </w:rPr>
-        <w:t xml:space="preserve"> Si se adaptaron, deben incluirse </w:t>
-      </w:r>
-      <w:r>
-        <w:rPr>
-          <w:rFonts w:asciiTheme="minorHAnsi" w:hAnsiTheme="minorHAnsi" w:cstheme="minorHAnsi"/>
-          <w:color w:val="FF0000"/>
-          <w:lang w:val="es-ES_tradnl"/>
-        </w:rPr>
-        <w:t>en</w:t>
-      </w:r>
-    </w:p>
-    <w:p>
-      <w:pPr>
-        <w:pStyle w:val="Prrafodelista"/>
-        <w:numPr>
-          <w:ilvl w:val="0"/>
-          <w:numId w:val="6"/>
-        </w:numPr>
-        <w:jc w:val="both"/>
+          <w:color w:val="000000" w:themeColor="text1"/>
+          <w:lang w:val="es-ES_tradnl"/>
+        </w:rPr>
+      </w:pPr>
+      <w:r>
         <w:rPr>
           <w:rFonts w:asciiTheme="minorHAnsi" w:hAnsiTheme="minorHAnsi" w:cstheme="minorHAnsi"/>
           <w:color w:val="000000" w:themeColor="text1"/>
           <w:lang w:val="es-ES_tradnl"/>
         </w:rPr>
-      </w:pPr>
+        <w:t>Aparte de las librería</w:t>
+      </w:r>
       <w:r>
         <w:rPr>
           <w:rFonts w:asciiTheme="minorHAnsi" w:hAnsiTheme="minorHAnsi" w:cstheme="minorHAnsi"/>
           <w:color w:val="000000" w:themeColor="text1"/>
           <w:lang w:val="es-ES_tradnl"/>
         </w:rPr>
-        <w:t xml:space="preserve">Aparte de </w:t>
-      </w:r>
-      <w:proofErr w:type="gramStart"/>
+        <w:t>s</w:t>
+      </w:r>
       <w:r>
         <w:rPr>
           <w:rFonts w:asciiTheme="minorHAnsi" w:hAnsiTheme="minorHAnsi" w:cstheme="minorHAnsi"/>
           <w:color w:val="000000" w:themeColor="text1"/>
           <w:lang w:val="es-ES_tradnl"/>
         </w:rPr>
-        <w:t>las librería</w:t>
-      </w:r>
-      <w:proofErr w:type="gramEnd"/>
-      <w:r>
-        <w:rPr>
-          <w:rFonts w:asciiTheme="minorHAnsi" w:hAnsiTheme="minorHAnsi" w:cstheme="minorHAnsi"/>
-          <w:color w:val="000000" w:themeColor="text1"/>
-          <w:lang w:val="es-ES_tradnl"/>
-        </w:rPr>
         <w:t xml:space="preserve"> del esp-32 nativas, solo se empleó la librería </w:t>
       </w:r>
       <w:r>
@@ -7557,7 +7411,25 @@
           <w:color w:val="000000" w:themeColor="text1"/>
           <w:lang w:eastAsia="es-ES"/>
         </w:rPr>
-        <w:t xml:space="preserve"> que simplificaba el guardar en y recuperar de la flash la configuración del wifi.</w:t>
+        <w:t xml:space="preserve"> que simplificaba el guardar en y recuperar </w:t>
+      </w:r>
+      <w:proofErr w:type="gramStart"/>
+      <w:r>
+        <w:rPr>
+          <w:rFonts w:asciiTheme="minorHAnsi" w:eastAsia="Times New Roman" w:hAnsiTheme="minorHAnsi" w:cstheme="minorHAnsi"/>
+          <w:color w:val="000000" w:themeColor="text1"/>
+          <w:lang w:eastAsia="es-ES"/>
+        </w:rPr>
+        <w:t>de la flash</w:t>
+      </w:r>
+      <w:proofErr w:type="gramEnd"/>
+      <w:r>
+        <w:rPr>
+          <w:rFonts w:asciiTheme="minorHAnsi" w:eastAsia="Times New Roman" w:hAnsiTheme="minorHAnsi" w:cstheme="minorHAnsi"/>
+          <w:color w:val="000000" w:themeColor="text1"/>
+          <w:lang w:eastAsia="es-ES"/>
+        </w:rPr>
+        <w:t xml:space="preserve"> la configuración del wifi.</w:t>
       </w:r>
       <w:r>
         <w:rPr>
@@ -9042,7 +8914,6 @@
           <w:szCs w:val="21"/>
           <w:lang w:eastAsia="es-ES"/>
         </w:rPr>
-        <w:lastRenderedPageBreak/>
         <w:t>#include</w:t>
       </w:r>
       <w:r>
@@ -9205,6 +9076,7 @@
           <w:szCs w:val="21"/>
           <w:lang w:eastAsia="es-ES"/>
         </w:rPr>
+        <w:lastRenderedPageBreak/>
         <w:t xml:space="preserve">// Fin de la </w:t>
       </w:r>
       <w:proofErr w:type="spellStart"/>
@@ -11773,6 +11645,7 @@
           <w:szCs w:val="21"/>
           <w:lang w:eastAsia="es-ES"/>
         </w:rPr>
+        <w:lastRenderedPageBreak/>
         <w:t>#include</w:t>
       </w:r>
       <w:r>
@@ -13925,12 +13798,14 @@
           <w:numId w:val="6"/>
         </w:numPr>
         <w:rPr>
+          <w:rFonts w:asciiTheme="minorHAnsi" w:hAnsiTheme="minorHAnsi" w:cstheme="minorHAnsi"/>
           <w:color w:val="000000" w:themeColor="text1"/>
           <w:lang w:val="es-ES_tradnl"/>
         </w:rPr>
       </w:pPr>
       <w:r>
         <w:rPr>
+          <w:rFonts w:asciiTheme="minorHAnsi" w:hAnsiTheme="minorHAnsi" w:cstheme="minorHAnsi"/>
           <w:color w:val="000000" w:themeColor="text1"/>
           <w:lang w:val="es-ES_tradnl"/>
         </w:rPr>
@@ -13940,6 +13815,7 @@
         <w:r>
           <w:rPr>
             <w:rStyle w:val="Hipervnculo"/>
+            <w:rFonts w:asciiTheme="minorHAnsi" w:hAnsiTheme="minorHAnsi" w:cstheme="minorHAnsi"/>
             <w:lang w:val="es-ES_tradnl"/>
           </w:rPr>
           <w:t>https://github.com/tardisfromtornspace/SBC_22_M_01</w:t>
@@ -13947,6 +13823,7 @@
       </w:hyperlink>
       <w:r>
         <w:rPr>
+          <w:rFonts w:asciiTheme="minorHAnsi" w:hAnsiTheme="minorHAnsi" w:cstheme="minorHAnsi"/>
           <w:color w:val="000000" w:themeColor="text1"/>
           <w:lang w:val="es-ES_tradnl"/>
         </w:rPr>
@@ -13954,6 +13831,7 @@
       </w:r>
       <w:r>
         <w:rPr>
+          <w:rFonts w:asciiTheme="minorHAnsi" w:hAnsiTheme="minorHAnsi" w:cstheme="minorHAnsi"/>
           <w:color w:val="000000" w:themeColor="text1"/>
           <w:lang w:val="es-ES_tradnl"/>
         </w:rPr>
@@ -13968,12 +13846,14 @@
           <w:numId w:val="6"/>
         </w:numPr>
         <w:rPr>
+          <w:rFonts w:asciiTheme="minorHAnsi" w:hAnsiTheme="minorHAnsi" w:cstheme="minorHAnsi"/>
           <w:color w:val="000000" w:themeColor="text1"/>
           <w:lang w:val="es-ES_tradnl"/>
         </w:rPr>
       </w:pPr>
       <w:r>
         <w:rPr>
+          <w:rFonts w:asciiTheme="minorHAnsi" w:hAnsiTheme="minorHAnsi" w:cstheme="minorHAnsi"/>
           <w:color w:val="000000" w:themeColor="text1"/>
           <w:lang w:val="es-ES_tradnl"/>
         </w:rPr>
@@ -13981,6 +13861,7 @@
       </w:r>
       <w:r>
         <w:rPr>
+          <w:rFonts w:asciiTheme="minorHAnsi" w:hAnsiTheme="minorHAnsi" w:cstheme="minorHAnsi"/>
           <w:color w:val="000000" w:themeColor="text1"/>
           <w:lang w:val="es-ES_tradnl"/>
         </w:rPr>
@@ -13988,6 +13869,7 @@
       </w:r>
       <w:r>
         <w:rPr>
+          <w:rFonts w:asciiTheme="minorHAnsi" w:hAnsiTheme="minorHAnsi" w:cstheme="minorHAnsi"/>
           <w:color w:val="000000" w:themeColor="text1"/>
           <w:lang w:val="es-ES_tradnl"/>
         </w:rPr>
@@ -13995,6 +13877,7 @@
       </w:r>
       <w:r>
         <w:rPr>
+          <w:rFonts w:asciiTheme="minorHAnsi" w:hAnsiTheme="minorHAnsi" w:cstheme="minorHAnsi"/>
           <w:color w:val="000000" w:themeColor="text1"/>
           <w:lang w:val="es-ES_tradnl"/>
         </w:rPr>
@@ -14002,6 +13885,7 @@
       </w:r>
       <w:r>
         <w:rPr>
+          <w:rFonts w:asciiTheme="minorHAnsi" w:hAnsiTheme="minorHAnsi" w:cstheme="minorHAnsi"/>
           <w:color w:val="000000" w:themeColor="text1"/>
           <w:lang w:val="es-ES_tradnl"/>
         </w:rPr>
@@ -14009,6 +13893,7 @@
       </w:r>
       <w:r>
         <w:rPr>
+          <w:rFonts w:asciiTheme="minorHAnsi" w:hAnsiTheme="minorHAnsi" w:cstheme="minorHAnsi"/>
           <w:color w:val="000000" w:themeColor="text1"/>
           <w:lang w:val="es-ES_tradnl"/>
         </w:rPr>
@@ -14016,10 +13901,63 @@
       </w:r>
       <w:r>
         <w:rPr>
+          <w:rFonts w:asciiTheme="minorHAnsi" w:hAnsiTheme="minorHAnsi" w:cstheme="minorHAnsi"/>
           <w:color w:val="000000" w:themeColor="text1"/>
           <w:lang w:val="es-ES_tradnl"/>
         </w:rPr>
         <w:t>.</w:t>
+      </w:r>
+      <w:r>
+        <w:rPr>
+          <w:rFonts w:asciiTheme="minorHAnsi" w:hAnsiTheme="minorHAnsi" w:cstheme="minorHAnsi"/>
+          <w:color w:val="000000" w:themeColor="text1"/>
+          <w:lang w:val="es-ES_tradnl"/>
+        </w:rPr>
+        <w:t xml:space="preserve"> Acá se incluyen</w:t>
+      </w:r>
+    </w:p>
+    <w:p>
+      <w:pPr>
+        <w:pStyle w:val="Prrafodelista"/>
+        <w:numPr>
+          <w:ilvl w:val="2"/>
+          <w:numId w:val="6"/>
+        </w:numPr>
+        <w:rPr>
+          <w:rFonts w:asciiTheme="minorHAnsi" w:hAnsiTheme="minorHAnsi" w:cstheme="minorHAnsi"/>
+          <w:color w:val="000000" w:themeColor="text1"/>
+          <w:lang w:val="es-ES_tradnl"/>
+        </w:rPr>
+      </w:pPr>
+      <w:r>
+        <w:rPr>
+          <w:rFonts w:asciiTheme="minorHAnsi" w:hAnsiTheme="minorHAnsi" w:cstheme="minorHAnsi"/>
+          <w:color w:val="000000" w:themeColor="text1"/>
+          <w:lang w:val="es-ES_tradnl"/>
+        </w:rPr>
+        <w:t xml:space="preserve">Componente sh2lib. Indicado anteriormente </w:t>
+      </w:r>
+    </w:p>
+    <w:p>
+      <w:pPr>
+        <w:pStyle w:val="Prrafodelista"/>
+        <w:numPr>
+          <w:ilvl w:val="2"/>
+          <w:numId w:val="6"/>
+        </w:numPr>
+        <w:rPr>
+          <w:rFonts w:asciiTheme="minorHAnsi" w:hAnsiTheme="minorHAnsi" w:cstheme="minorHAnsi"/>
+          <w:color w:val="FF0000"/>
+          <w:lang w:val="es-ES_tradnl"/>
+        </w:rPr>
+      </w:pPr>
+      <w:r>
+        <w:rPr>
+          <w:rFonts w:asciiTheme="minorHAnsi" w:hAnsiTheme="minorHAnsi" w:cstheme="minorHAnsi"/>
+          <w:color w:val="FF0000"/>
+          <w:lang w:val="es-ES_tradnl"/>
+        </w:rPr>
+        <w:t>TO-DO Partes importantes</w:t>
       </w:r>
     </w:p>
     <w:p>
@@ -14030,20 +13968,24 @@
           <w:numId w:val="6"/>
         </w:numPr>
         <w:rPr>
+          <w:rFonts w:asciiTheme="minorHAnsi" w:hAnsiTheme="minorHAnsi" w:cstheme="minorHAnsi"/>
           <w:color w:val="000000" w:themeColor="text1"/>
           <w:lang w:val="es-ES_tradnl"/>
         </w:rPr>
       </w:pPr>
       <w:r>
         <w:rPr>
+          <w:rFonts w:asciiTheme="minorHAnsi" w:hAnsiTheme="minorHAnsi" w:cstheme="minorHAnsi"/>
           <w:color w:val="000000" w:themeColor="text1"/>
           <w:lang w:val="es-ES_tradnl"/>
         </w:rPr>
+        <w:lastRenderedPageBreak/>
         <w:t xml:space="preserve">SW que utilizamos como </w:t>
       </w:r>
       <w:proofErr w:type="spellStart"/>
       <w:r>
         <w:rPr>
+          <w:rFonts w:asciiTheme="minorHAnsi" w:hAnsiTheme="minorHAnsi" w:cstheme="minorHAnsi"/>
           <w:color w:val="000000" w:themeColor="text1"/>
           <w:lang w:val="es-ES_tradnl"/>
         </w:rPr>
@@ -14052,6 +13994,7 @@
       <w:proofErr w:type="spellEnd"/>
       <w:r>
         <w:rPr>
+          <w:rFonts w:asciiTheme="minorHAnsi" w:hAnsiTheme="minorHAnsi" w:cstheme="minorHAnsi"/>
           <w:color w:val="000000" w:themeColor="text1"/>
           <w:lang w:val="es-ES_tradnl"/>
         </w:rPr>
@@ -14060,6 +14003,7 @@
       <w:proofErr w:type="spellStart"/>
       <w:r>
         <w:rPr>
+          <w:rFonts w:asciiTheme="minorHAnsi" w:hAnsiTheme="minorHAnsi" w:cstheme="minorHAnsi"/>
           <w:color w:val="000000" w:themeColor="text1"/>
           <w:lang w:val="es-ES_tradnl"/>
         </w:rPr>
@@ -14068,6 +14012,7 @@
       <w:proofErr w:type="spellEnd"/>
       <w:r>
         <w:rPr>
+          <w:rFonts w:asciiTheme="minorHAnsi" w:hAnsiTheme="minorHAnsi" w:cstheme="minorHAnsi"/>
           <w:color w:val="000000" w:themeColor="text1"/>
           <w:lang w:val="es-ES_tradnl"/>
         </w:rPr>
@@ -14075,10 +14020,97 @@
       </w:r>
       <w:r>
         <w:rPr>
+          <w:rFonts w:asciiTheme="minorHAnsi" w:hAnsiTheme="minorHAnsi" w:cstheme="minorHAnsi"/>
           <w:color w:val="000000" w:themeColor="text1"/>
           <w:lang w:val="es-ES_tradnl"/>
         </w:rPr>
-        <w:t>.</w:t>
+        <w:t>. Como este código es muy similar al código del ejemplo</w:t>
+      </w:r>
+      <w:r>
+        <w:rPr>
+          <w:rFonts w:asciiTheme="minorHAnsi" w:hAnsiTheme="minorHAnsi" w:cstheme="minorHAnsi"/>
+          <w:color w:val="000000" w:themeColor="text1"/>
+          <w:lang w:val="es-ES_tradnl"/>
+        </w:rPr>
+        <w:t xml:space="preserve"> del Tutorial del </w:t>
+      </w:r>
+      <w:proofErr w:type="spellStart"/>
+      <w:r>
+        <w:rPr>
+          <w:rFonts w:asciiTheme="minorHAnsi" w:hAnsiTheme="minorHAnsi" w:cstheme="minorHAnsi"/>
+          <w:color w:val="000000" w:themeColor="text1"/>
+          <w:lang w:val="es-ES_tradnl"/>
+        </w:rPr>
+        <w:t>Thingsboard</w:t>
+      </w:r>
+      <w:proofErr w:type="spellEnd"/>
+      <w:r>
+        <w:rPr>
+          <w:rFonts w:asciiTheme="minorHAnsi" w:hAnsiTheme="minorHAnsi" w:cstheme="minorHAnsi"/>
+          <w:color w:val="000000" w:themeColor="text1"/>
+          <w:lang w:val="es-ES_tradnl"/>
+        </w:rPr>
+        <w:t xml:space="preserve"> (excepto en dos switches</w:t>
+      </w:r>
+      <w:r>
+        <w:rPr>
+          <w:rFonts w:asciiTheme="minorHAnsi" w:hAnsiTheme="minorHAnsi" w:cstheme="minorHAnsi"/>
+          <w:color w:val="000000" w:themeColor="text1"/>
+          <w:lang w:val="es-ES_tradnl"/>
+        </w:rPr>
+        <w:t xml:space="preserve"> de </w:t>
+      </w:r>
+      <w:proofErr w:type="spellStart"/>
+      <w:r>
+        <w:rPr>
+          <w:rFonts w:asciiTheme="minorHAnsi" w:hAnsiTheme="minorHAnsi" w:cstheme="minorHAnsi"/>
+          <w:color w:val="000000" w:themeColor="text1"/>
+          <w:lang w:val="es-ES_tradnl"/>
+        </w:rPr>
+        <w:t>mqtt</w:t>
+      </w:r>
+      <w:proofErr w:type="spellEnd"/>
+      <w:r>
+        <w:rPr>
+          <w:rFonts w:asciiTheme="minorHAnsi" w:hAnsiTheme="minorHAnsi" w:cstheme="minorHAnsi"/>
+          <w:color w:val="000000" w:themeColor="text1"/>
+          <w:lang w:val="es-ES_tradnl"/>
+        </w:rPr>
+        <w:t xml:space="preserve"> donde faltaban unas opciones</w:t>
+      </w:r>
+      <w:r>
+        <w:rPr>
+          <w:rFonts w:asciiTheme="minorHAnsi" w:hAnsiTheme="minorHAnsi" w:cstheme="minorHAnsi"/>
+          <w:color w:val="000000" w:themeColor="text1"/>
+          <w:lang w:val="es-ES_tradnl"/>
+        </w:rPr>
+        <w:t>)</w:t>
+      </w:r>
+      <w:r>
+        <w:rPr>
+          <w:rFonts w:asciiTheme="minorHAnsi" w:hAnsiTheme="minorHAnsi" w:cstheme="minorHAnsi"/>
+          <w:color w:val="000000" w:themeColor="text1"/>
+          <w:lang w:val="es-ES_tradnl"/>
+        </w:rPr>
+        <w:t xml:space="preserve"> no se </w:t>
+      </w:r>
+      <w:proofErr w:type="spellStart"/>
+      <w:r>
+        <w:rPr>
+          <w:rFonts w:asciiTheme="minorHAnsi" w:hAnsiTheme="minorHAnsi" w:cstheme="minorHAnsi"/>
+          <w:color w:val="000000" w:themeColor="text1"/>
+          <w:lang w:val="es-ES_tradnl"/>
+        </w:rPr>
+        <w:t>detacará</w:t>
+      </w:r>
+      <w:proofErr w:type="spellEnd"/>
+      <w:r>
+        <w:rPr>
+          <w:rFonts w:asciiTheme="minorHAnsi" w:hAnsiTheme="minorHAnsi" w:cstheme="minorHAnsi"/>
+          <w:color w:val="000000" w:themeColor="text1"/>
+          <w:lang w:val="es-ES_tradnl"/>
+        </w:rPr>
+        <w:t xml:space="preserve"> nada importante en las líneas de código</w:t>
       </w:r>
     </w:p>
     <w:p>
@@ -14089,12 +14121,14 @@
           <w:numId w:val="6"/>
         </w:numPr>
         <w:rPr>
+          <w:rFonts w:asciiTheme="minorHAnsi" w:hAnsiTheme="minorHAnsi" w:cstheme="minorHAnsi"/>
           <w:color w:val="000000" w:themeColor="text1"/>
           <w:lang w:val="en-GB"/>
         </w:rPr>
       </w:pPr>
       <w:r>
         <w:rPr>
+          <w:rFonts w:asciiTheme="minorHAnsi" w:hAnsiTheme="minorHAnsi" w:cstheme="minorHAnsi"/>
           <w:color w:val="000000" w:themeColor="text1"/>
           <w:lang w:val="en-GB"/>
         </w:rPr>
@@ -14103,6 +14137,7 @@
       <w:proofErr w:type="spellStart"/>
       <w:r>
         <w:rPr>
+          <w:rFonts w:asciiTheme="minorHAnsi" w:hAnsiTheme="minorHAnsi" w:cstheme="minorHAnsi"/>
           <w:color w:val="000000" w:themeColor="text1"/>
           <w:lang w:val="en-GB"/>
         </w:rPr>
@@ -14111,6 +14146,7 @@
       <w:proofErr w:type="spellEnd"/>
       <w:r>
         <w:rPr>
+          <w:rFonts w:asciiTheme="minorHAnsi" w:hAnsiTheme="minorHAnsi" w:cstheme="minorHAnsi"/>
           <w:color w:val="000000" w:themeColor="text1"/>
           <w:lang w:val="en-GB"/>
         </w:rPr>
@@ -14125,71 +14161,32 @@
           <w:numId w:val="6"/>
         </w:numPr>
         <w:rPr>
+          <w:rFonts w:asciiTheme="minorHAnsi" w:hAnsiTheme="minorHAnsi" w:cstheme="minorHAnsi"/>
           <w:color w:val="000000" w:themeColor="text1"/>
         </w:rPr>
       </w:pPr>
       <w:r>
         <w:rPr>
+          <w:rFonts w:asciiTheme="minorHAnsi" w:hAnsiTheme="minorHAnsi" w:cstheme="minorHAnsi"/>
           <w:color w:val="000000" w:themeColor="text1"/>
         </w:rPr>
-        <w:lastRenderedPageBreak/>
-        <w:t>Widgets</w:t>
-      </w:r>
-      <w:r>
-        <w:rPr>
+        <w:t xml:space="preserve">Widgets/Rule </w:t>
+      </w:r>
+      <w:proofErr w:type="spellStart"/>
+      <w:r>
+        <w:rPr>
+          <w:rFonts w:asciiTheme="minorHAnsi" w:hAnsiTheme="minorHAnsi" w:cstheme="minorHAnsi"/>
           <w:color w:val="000000" w:themeColor="text1"/>
         </w:rPr>
-        <w:t xml:space="preserve">/Rule </w:t>
-      </w:r>
-      <w:proofErr w:type="spellStart"/>
-      <w:r>
-        <w:rPr>
+        <w:t>chains</w:t>
+      </w:r>
+      <w:proofErr w:type="spellEnd"/>
+      <w:r>
+        <w:rPr>
+          <w:rFonts w:asciiTheme="minorHAnsi" w:hAnsiTheme="minorHAnsi" w:cstheme="minorHAnsi"/>
           <w:color w:val="000000" w:themeColor="text1"/>
         </w:rPr>
-        <w:t>chains</w:t>
-      </w:r>
-      <w:proofErr w:type="spellEnd"/>
-      <w:r>
-        <w:rPr>
-          <w:color w:val="000000" w:themeColor="text1"/>
-        </w:rPr>
-        <w:t xml:space="preserve"> </w:t>
-      </w:r>
-      <w:r>
-        <w:rPr>
-          <w:color w:val="000000" w:themeColor="text1"/>
-        </w:rPr>
-        <w:t>im</w:t>
-      </w:r>
-      <w:r>
-        <w:rPr>
-          <w:color w:val="000000" w:themeColor="text1"/>
-        </w:rPr>
-        <w:t>p</w:t>
-      </w:r>
-      <w:r>
-        <w:rPr>
-          <w:color w:val="000000" w:themeColor="text1"/>
-        </w:rPr>
-        <w:t>o</w:t>
-      </w:r>
-      <w:r>
-        <w:rPr>
-          <w:color w:val="000000" w:themeColor="text1"/>
-        </w:rPr>
-        <w:t>r</w:t>
-      </w:r>
-      <w:r>
-        <w:rPr>
-          <w:color w:val="000000" w:themeColor="text1"/>
-        </w:rPr>
-        <w:t>tados de terceros o</w:t>
-      </w:r>
-      <w:r>
-        <w:rPr>
-          <w:color w:val="000000" w:themeColor="text1"/>
-        </w:rPr>
-        <w:t>riginales.</w:t>
+        <w:t xml:space="preserve"> importados de terceros originales.</w:t>
       </w:r>
     </w:p>
     <w:p>
@@ -14200,17 +14197,20 @@
           <w:numId w:val="6"/>
         </w:numPr>
         <w:rPr>
+          <w:rFonts w:asciiTheme="minorHAnsi" w:hAnsiTheme="minorHAnsi" w:cstheme="minorHAnsi"/>
           <w:color w:val="000000" w:themeColor="text1"/>
         </w:rPr>
       </w:pPr>
       <w:r>
         <w:rPr>
+          <w:rFonts w:asciiTheme="minorHAnsi" w:hAnsiTheme="minorHAnsi" w:cstheme="minorHAnsi"/>
           <w:color w:val="000000" w:themeColor="text1"/>
         </w:rPr>
         <w:t>Una copia de e</w:t>
       </w:r>
       <w:r>
         <w:rPr>
+          <w:rFonts w:asciiTheme="minorHAnsi" w:hAnsiTheme="minorHAnsi" w:cstheme="minorHAnsi"/>
           <w:color w:val="000000" w:themeColor="text1"/>
         </w:rPr>
         <w:t>ste documento en formato .docx</w:t>
@@ -14262,32 +14262,6 @@
     <w:p>
       <w:pPr>
         <w:rPr>
-          <w:color w:val="FF0000"/>
-        </w:rPr>
-      </w:pPr>
-      <w:r>
-        <w:rPr>
-          <w:color w:val="FF0000"/>
-        </w:rPr>
-        <w:t xml:space="preserve">Descripción de los componentes utilizados y creados en </w:t>
-      </w:r>
-      <w:r>
-        <w:rPr>
-          <w:color w:val="FF0000"/>
-        </w:rPr>
-        <w:t>la plataforma Thingsboard</w:t>
-      </w:r>
-      <w:r>
-        <w:rPr>
-          <w:rStyle w:val="Refdenotaalpie"/>
-          <w:color w:val="FF0000"/>
-        </w:rPr>
-        <w:footnoteReference w:id="1"/>
-      </w:r>
-    </w:p>
-    <w:p>
-      <w:pPr>
-        <w:rPr>
           <w:b/>
         </w:rPr>
       </w:pPr>
@@ -14300,778 +14274,761 @@
     </w:p>
     <w:p>
       <w:pPr>
-        <w:rPr>
-          <w:color w:val="FF0000"/>
-          <w:lang w:val="es-ES_tradnl"/>
-        </w:rPr>
-      </w:pPr>
-      <w:r>
-        <w:rPr>
-          <w:color w:val="FF0000"/>
-          <w:lang w:val="es-ES_tradnl"/>
-        </w:rPr>
-        <w:t xml:space="preserve">Descripción de los mecanismos de persistencia que se han utilizado para alojar cada una de las variables extraídas de los sensores. Esto es, cómo se ha recopilado la información para su explotación (p. ej. temperatura, humedad, luz, producción, caudal de riego). </w:t>
-      </w:r>
-      <w:r>
-        <w:rPr>
-          <w:color w:val="FF0000"/>
-          <w:lang w:val="es-ES_tradnl"/>
-        </w:rPr>
-        <w:t xml:space="preserve"> Qué rangos de datos obtiene c</w:t>
-      </w:r>
-      <w:r>
-        <w:rPr>
-          <w:color w:val="FF0000"/>
-          <w:lang w:val="es-ES_tradnl"/>
-        </w:rPr>
-        <w:t xml:space="preserve">ada sensor y en qué se miden (grados </w:t>
+        <w:jc w:val="both"/>
+        <w:rPr>
+          <w:lang w:val="es-ES_tradnl"/>
+        </w:rPr>
+      </w:pPr>
+      <w:r>
+        <w:rPr>
+          <w:lang w:val="es-ES_tradnl"/>
+        </w:rPr>
+        <w:t xml:space="preserve">A nivel del esp32 </w:t>
+      </w:r>
+      <w:proofErr w:type="spellStart"/>
+      <w:r>
+        <w:rPr>
+          <w:lang w:val="es-ES_tradnl"/>
+        </w:rPr>
+        <w:t>ota</w:t>
+      </w:r>
+      <w:proofErr w:type="spellEnd"/>
+      <w:r>
+        <w:rPr>
+          <w:lang w:val="es-ES_tradnl"/>
+        </w:rPr>
+        <w:t xml:space="preserve">, utilizamos el </w:t>
+      </w:r>
+      <w:proofErr w:type="spellStart"/>
+      <w:r>
+        <w:rPr>
+          <w:lang w:val="es-ES_tradnl"/>
+        </w:rPr>
+        <w:t>device</w:t>
+      </w:r>
+      <w:proofErr w:type="spellEnd"/>
+      <w:r>
+        <w:rPr>
+          <w:lang w:val="es-ES_tradnl"/>
+        </w:rPr>
+        <w:t xml:space="preserve"> </w:t>
+      </w:r>
+      <w:r>
+        <w:rPr>
+          <w:lang w:val="es-ES_tradnl"/>
+        </w:rPr>
+        <w:t>“</w:t>
+      </w:r>
+      <w:r>
+        <w:rPr>
+          <w:lang w:val="es-ES_tradnl"/>
+        </w:rPr>
+        <w:t>ESP32 v2</w:t>
+      </w:r>
+      <w:r>
+        <w:rPr>
+          <w:lang w:val="es-ES_tradnl"/>
+        </w:rPr>
+        <w:t>”</w:t>
+      </w:r>
+      <w:r>
+        <w:rPr>
+          <w:lang w:val="es-ES_tradnl"/>
+        </w:rPr>
+        <w:t xml:space="preserve"> </w:t>
+      </w:r>
+      <w:r>
+        <w:rPr>
+          <w:lang w:val="es-ES_tradnl"/>
+        </w:rPr>
+        <w:t>(con token de acceso “</w:t>
+      </w:r>
+      <w:r>
+        <w:rPr>
+          <w:lang w:val="es-ES_tradnl"/>
+        </w:rPr>
+        <w:t>YSRNEFDXnyIGhX9OaylG</w:t>
+      </w:r>
+      <w:r>
+        <w:rPr>
+          <w:lang w:val="es-ES_tradnl"/>
+        </w:rPr>
+        <w:t xml:space="preserve">”) </w:t>
+      </w:r>
+      <w:r>
+        <w:rPr>
+          <w:lang w:val="es-ES_tradnl"/>
+        </w:rPr>
+        <w:t xml:space="preserve">que cargará del </w:t>
+      </w:r>
+      <w:proofErr w:type="spellStart"/>
+      <w:r>
+        <w:rPr>
+          <w:lang w:val="es-ES_tradnl"/>
+        </w:rPr>
+        <w:t>Thingsboard</w:t>
+      </w:r>
+      <w:proofErr w:type="spellEnd"/>
+      <w:r>
+        <w:rPr>
+          <w:lang w:val="es-ES_tradnl"/>
+        </w:rPr>
+        <w:t xml:space="preserve"> la versión almacenada en la </w:t>
+      </w:r>
+      <w:proofErr w:type="spellStart"/>
+      <w:r>
+        <w:rPr>
+          <w:lang w:val="es-ES_tradnl"/>
+        </w:rPr>
+        <w:t>url</w:t>
+      </w:r>
+      <w:proofErr w:type="spellEnd"/>
+      <w:r>
+        <w:rPr>
+          <w:lang w:val="es-ES_tradnl"/>
+        </w:rPr>
+        <w:t xml:space="preserve"> que el widget de la </w:t>
+      </w:r>
+      <w:proofErr w:type="spellStart"/>
+      <w:r>
+        <w:rPr>
+          <w:lang w:val="es-ES_tradnl"/>
+        </w:rPr>
+        <w:t>ota</w:t>
+      </w:r>
+      <w:proofErr w:type="spellEnd"/>
+      <w:r>
+        <w:rPr>
+          <w:lang w:val="es-ES_tradnl"/>
+        </w:rPr>
+        <w:t xml:space="preserve"> almacena</w:t>
+      </w:r>
+      <w:r>
+        <w:rPr>
+          <w:lang w:val="es-ES_tradnl"/>
+        </w:rPr>
+        <w:t xml:space="preserve"> siempre y cuando su versión del firmware esté desactualizada (a comparación con la del widget, es un número menor).</w:t>
+      </w:r>
+      <w:r>
+        <w:rPr>
+          <w:lang w:val="es-ES_tradnl"/>
+        </w:rPr>
+        <w:t xml:space="preserve"> Esta conexión requiere de tener el certificado de la </w:t>
+      </w:r>
+      <w:proofErr w:type="spellStart"/>
+      <w:r>
+        <w:rPr>
+          <w:lang w:val="es-ES_tradnl"/>
+        </w:rPr>
+        <w:t>url</w:t>
+      </w:r>
+      <w:proofErr w:type="spellEnd"/>
+      <w:r>
+        <w:rPr>
+          <w:lang w:val="es-ES_tradnl"/>
+        </w:rPr>
+        <w:t xml:space="preserve"> de la que descarguemos la </w:t>
+      </w:r>
+      <w:proofErr w:type="spellStart"/>
+      <w:r>
+        <w:rPr>
+          <w:lang w:val="es-ES_tradnl"/>
+        </w:rPr>
+        <w:t>ota</w:t>
+      </w:r>
+      <w:proofErr w:type="spellEnd"/>
+      <w:r>
+        <w:rPr>
+          <w:lang w:val="es-ES_tradnl"/>
+        </w:rPr>
+        <w:t xml:space="preserve"> (en nuestro caso </w:t>
+      </w:r>
+      <w:proofErr w:type="spellStart"/>
+      <w:r>
+        <w:rPr>
+          <w:lang w:val="es-ES_tradnl"/>
+        </w:rPr>
+        <w:t>github</w:t>
+      </w:r>
+      <w:proofErr w:type="spellEnd"/>
+      <w:r>
+        <w:rPr>
+          <w:lang w:val="es-ES_tradnl"/>
+        </w:rPr>
+        <w:t>).</w:t>
+      </w:r>
+    </w:p>
+    <w:p>
+      <w:pPr>
+        <w:jc w:val="both"/>
+        <w:rPr>
+          <w:lang w:val="es-ES_tradnl"/>
+        </w:rPr>
+      </w:pPr>
+      <w:r>
+        <w:rPr>
+          <w:lang w:val="es-ES_tradnl"/>
+        </w:rPr>
+        <w:t>Una vez ha cargado el firmware, ese mismo “ESP32 v2” genera</w:t>
+      </w:r>
+      <w:r>
+        <w:rPr>
+          <w:lang w:val="es-ES_tradnl"/>
+        </w:rPr>
+        <w:t xml:space="preserve"> un </w:t>
+      </w:r>
+      <w:proofErr w:type="spellStart"/>
+      <w:r>
+        <w:rPr>
+          <w:lang w:val="es-ES_tradnl"/>
+        </w:rPr>
+        <w:t>jSON</w:t>
+      </w:r>
+      <w:proofErr w:type="spellEnd"/>
+      <w:r>
+        <w:rPr>
+          <w:lang w:val="es-ES_tradnl"/>
+        </w:rPr>
+        <w:t xml:space="preserve"> que almacena los datos de </w:t>
+      </w:r>
+      <w:proofErr w:type="spellStart"/>
+      <w:r>
+        <w:rPr>
+          <w:lang w:val="es-ES_tradnl"/>
+        </w:rPr>
+        <w:t>energiaSolar</w:t>
+      </w:r>
+      <w:proofErr w:type="spellEnd"/>
+      <w:r>
+        <w:rPr>
+          <w:lang w:val="es-ES_tradnl"/>
+        </w:rPr>
+        <w:t xml:space="preserve"> (en </w:t>
+      </w:r>
+      <w:proofErr w:type="spellStart"/>
+      <w:r>
+        <w:rPr>
+          <w:lang w:val="es-ES_tradnl"/>
+        </w:rPr>
+        <w:t>mV</w:t>
+      </w:r>
+      <w:proofErr w:type="spellEnd"/>
+      <w:r>
+        <w:rPr>
+          <w:lang w:val="es-ES_tradnl"/>
+        </w:rPr>
+        <w:t xml:space="preserve">), </w:t>
+      </w:r>
+      <w:proofErr w:type="spellStart"/>
+      <w:r>
+        <w:rPr>
+          <w:lang w:val="es-ES_tradnl"/>
+        </w:rPr>
+        <w:t>energiaHidraulica</w:t>
+      </w:r>
+      <w:proofErr w:type="spellEnd"/>
+      <w:r>
+        <w:rPr>
+          <w:lang w:val="es-ES_tradnl"/>
+        </w:rPr>
+        <w:t xml:space="preserve"> (en </w:t>
+      </w:r>
+      <w:proofErr w:type="spellStart"/>
+      <w:r>
+        <w:rPr>
+          <w:lang w:val="es-ES_tradnl"/>
+        </w:rPr>
+        <w:t>mV</w:t>
+      </w:r>
+      <w:proofErr w:type="spellEnd"/>
+      <w:r>
+        <w:rPr>
+          <w:lang w:val="es-ES_tradnl"/>
+        </w:rPr>
+        <w:t>)</w:t>
+      </w:r>
+      <w:r>
+        <w:rPr>
+          <w:lang w:val="es-ES_tradnl"/>
+        </w:rPr>
+        <w:t xml:space="preserve"> desde el ADC1</w:t>
+      </w:r>
+      <w:r>
+        <w:rPr>
+          <w:lang w:val="es-ES_tradnl"/>
+        </w:rPr>
+        <w:t xml:space="preserve"> ambos de 0V a 4V</w:t>
+      </w:r>
+      <w:r>
+        <w:rPr>
+          <w:lang w:val="es-ES_tradnl"/>
+        </w:rPr>
+        <w:t>, toxicidad antes del filtro (como “co2I2C”)</w:t>
+      </w:r>
+      <w:r>
+        <w:rPr>
+          <w:lang w:val="es-ES_tradnl"/>
+        </w:rPr>
+        <w:t xml:space="preserve">, </w:t>
+      </w:r>
+      <w:r>
+        <w:rPr>
+          <w:lang w:val="es-ES_tradnl"/>
+        </w:rPr>
+        <w:t xml:space="preserve">toxicidad tras el filtro (como “luzI2C”), ambas en un </w:t>
+      </w:r>
+      <w:proofErr w:type="spellStart"/>
+      <w:r>
+        <w:rPr>
+          <w:lang w:val="es-ES_tradnl"/>
+        </w:rPr>
+        <w:t>mock</w:t>
+      </w:r>
+      <w:proofErr w:type="spellEnd"/>
+      <w:r>
+        <w:rPr>
+          <w:lang w:val="es-ES_tradnl"/>
+        </w:rPr>
+        <w:t xml:space="preserve"> de partes por millón (ppm)</w:t>
+      </w:r>
+      <w:r>
+        <w:rPr>
+          <w:lang w:val="es-ES_tradnl"/>
+        </w:rPr>
+        <w:t xml:space="preserve"> </w:t>
+      </w:r>
+      <w:r>
+        <w:rPr>
+          <w:lang w:val="es-ES_tradnl"/>
+        </w:rPr>
+        <w:t xml:space="preserve">hasta 20000 </w:t>
+      </w:r>
+      <w:r>
+        <w:rPr>
+          <w:lang w:val="es-ES_tradnl"/>
+        </w:rPr>
+        <w:t>y por I2C</w:t>
+      </w:r>
+      <w:r>
+        <w:rPr>
+          <w:lang w:val="es-ES_tradnl"/>
+        </w:rPr>
+        <w:t xml:space="preserve">; y si el switch de activación del </w:t>
+      </w:r>
+      <w:proofErr w:type="spellStart"/>
+      <w:r>
+        <w:rPr>
+          <w:lang w:val="es-ES_tradnl"/>
+        </w:rPr>
+        <w:t>display</w:t>
+      </w:r>
+      <w:proofErr w:type="spellEnd"/>
+      <w:r>
+        <w:rPr>
+          <w:lang w:val="es-ES_tradnl"/>
+        </w:rPr>
+        <w:t xml:space="preserve"> está activo “</w:t>
+      </w:r>
+      <w:proofErr w:type="spellStart"/>
+      <w:r>
+        <w:rPr>
+          <w:lang w:val="es-ES_tradnl"/>
+        </w:rPr>
+        <w:t>botonDisplay</w:t>
+      </w:r>
+      <w:proofErr w:type="spellEnd"/>
+      <w:r>
+        <w:rPr>
+          <w:lang w:val="es-ES_tradnl"/>
+        </w:rPr>
+        <w:t>” (que no tiene unidades, simplemente manda 1 o 0</w:t>
+      </w:r>
+      <w:r>
+        <w:rPr>
+          <w:lang w:val="es-ES_tradnl"/>
+        </w:rPr>
+        <w:t xml:space="preserve"> pues es entrada digital</w:t>
+      </w:r>
+      <w:r>
+        <w:rPr>
+          <w:lang w:val="es-ES_tradnl"/>
+        </w:rPr>
+        <w:t>).</w:t>
+      </w:r>
+      <w:r>
+        <w:rPr>
+          <w:lang w:val="es-ES_tradnl"/>
+        </w:rPr>
+        <w:t xml:space="preserve"> </w:t>
+      </w:r>
+      <w:r>
+        <w:rPr>
+          <w:lang w:val="es-ES_tradnl"/>
+        </w:rPr>
+        <w:t xml:space="preserve">Esta conexión se realiza mediante </w:t>
+      </w:r>
+      <w:proofErr w:type="spellStart"/>
+      <w:r>
+        <w:rPr>
+          <w:lang w:val="es-ES_tradnl"/>
+        </w:rPr>
+        <w:t>mqtt</w:t>
+      </w:r>
+      <w:proofErr w:type="spellEnd"/>
+      <w:r>
+        <w:rPr>
+          <w:lang w:val="es-ES_tradnl"/>
+        </w:rPr>
+        <w:t xml:space="preserve"> y requiere de tener el </w:t>
+      </w:r>
+      <w:r>
+        <w:rPr>
+          <w:lang w:val="es-ES_tradnl"/>
+        </w:rPr>
+        <w:t>token del dispositivo</w:t>
+      </w:r>
+      <w:r>
+        <w:rPr>
+          <w:lang w:val="es-ES_tradnl"/>
+        </w:rPr>
+        <w:t xml:space="preserve"> del </w:t>
+      </w:r>
+      <w:proofErr w:type="spellStart"/>
+      <w:r>
+        <w:rPr>
+          <w:lang w:val="es-ES_tradnl"/>
+        </w:rPr>
+        <w:t>thingsboard</w:t>
+      </w:r>
+      <w:proofErr w:type="spellEnd"/>
+      <w:r>
+        <w:rPr>
+          <w:lang w:val="es-ES_tradnl"/>
+        </w:rPr>
+        <w:t xml:space="preserve"> para autentificarse.</w:t>
+      </w:r>
+    </w:p>
+    <w:p>
+      <w:pPr>
+        <w:rPr>
+          <w:lang w:val="es-ES_tradnl"/>
+        </w:rPr>
+      </w:pPr>
+      <w:r>
+        <w:rPr>
+          <w:lang w:val="es-ES_tradnl"/>
+        </w:rPr>
+        <w:t>Las m</w:t>
+      </w:r>
+      <w:r>
+        <w:rPr>
+          <w:lang w:val="es-ES_tradnl"/>
+        </w:rPr>
+        <w:t>e</w:t>
+      </w:r>
+      <w:r>
+        <w:rPr>
+          <w:lang w:val="es-ES_tradnl"/>
+        </w:rPr>
+        <w:t>diciones se realizan cada 5 segundos mínimo para prevenir interferencias</w:t>
+      </w:r>
+      <w:r>
+        <w:rPr>
+          <w:lang w:val="es-ES_tradnl"/>
+        </w:rPr>
+        <w:t xml:space="preserve"> y dar tiempo a que se </w:t>
+      </w:r>
+      <w:proofErr w:type="spellStart"/>
+      <w:r>
+        <w:rPr>
+          <w:lang w:val="es-ES_tradnl"/>
+        </w:rPr>
+        <w:t>actualize</w:t>
+      </w:r>
+      <w:proofErr w:type="spellEnd"/>
+      <w:r>
+        <w:rPr>
+          <w:lang w:val="es-ES_tradnl"/>
+        </w:rPr>
+        <w:t>, y porque realmente no necesitamos de actualizar los datos con alta frecuencia.</w:t>
+      </w:r>
+    </w:p>
+    <w:p>
+      <w:pPr>
+        <w:rPr>
+          <w:b/>
+          <w:lang w:val="es-ES_tradnl"/>
+        </w:rPr>
+      </w:pPr>
+      <w:r>
+        <w:rPr>
+          <w:b/>
+          <w:lang w:val="es-ES_tradnl"/>
+        </w:rPr>
+        <w:t>Dashboards o paneles de visualización de datos</w:t>
+      </w:r>
+    </w:p>
+    <w:p>
+      <w:pPr>
+        <w:jc w:val="both"/>
+        <w:rPr>
+          <w:bCs/>
+          <w:lang w:val="es-ES_tradnl"/>
+        </w:rPr>
+      </w:pPr>
+      <w:r>
+        <w:rPr>
+          <w:bCs/>
+          <w:lang w:val="es-ES_tradnl"/>
+        </w:rPr>
+        <w:t xml:space="preserve">El sistema tiene 2 </w:t>
+      </w:r>
+      <w:r>
+        <w:rPr>
+          <w:bCs/>
+          <w:lang w:val="es-ES_tradnl"/>
+        </w:rPr>
+        <w:t>niveles</w:t>
+      </w:r>
+      <w:r>
+        <w:rPr>
+          <w:bCs/>
+          <w:lang w:val="es-ES_tradnl"/>
+        </w:rPr>
+        <w:t>.</w:t>
+      </w:r>
+      <w:r>
+        <w:rPr>
+          <w:bCs/>
+          <w:lang w:val="es-ES_tradnl"/>
+        </w:rPr>
+        <w:t xml:space="preserve"> El primero muestra la lista de acceso al dispositivo público de la </w:t>
+      </w:r>
+      <w:proofErr w:type="spellStart"/>
+      <w:r>
+        <w:rPr>
+          <w:bCs/>
+          <w:lang w:val="es-ES_tradnl"/>
+        </w:rPr>
+        <w:t>ota</w:t>
+      </w:r>
+      <w:proofErr w:type="spellEnd"/>
+      <w:r>
+        <w:rPr>
+          <w:bCs/>
+          <w:lang w:val="es-ES_tradnl"/>
+        </w:rPr>
+        <w:t>, indicando si el dispositivo se encuentra conectado y sincronizado, respectivamente</w:t>
+      </w:r>
+      <w:r>
+        <w:rPr>
+          <w:bCs/>
+          <w:lang w:val="es-ES_tradnl"/>
+        </w:rPr>
+        <w:t xml:space="preserve"> (Figura 5)</w:t>
+      </w:r>
+      <w:r>
+        <w:rPr>
+          <w:bCs/>
+          <w:lang w:val="es-ES_tradnl"/>
+        </w:rPr>
+        <w:t>.</w:t>
+      </w:r>
+    </w:p>
+    <w:p>
+      <w:pPr>
+        <w:jc w:val="both"/>
+        <w:rPr>
+          <w:bCs/>
+          <w:lang w:val="es-ES_tradnl"/>
+        </w:rPr>
+      </w:pPr>
+      <w:r>
+        <w:rPr>
+          <w:bCs/>
+          <w:lang w:val="es-ES_tradnl"/>
+        </w:rPr>
+        <w:t xml:space="preserve">El segundo nivel indica detalles de la </w:t>
+      </w:r>
+      <w:proofErr w:type="spellStart"/>
+      <w:r>
+        <w:rPr>
+          <w:bCs/>
+          <w:lang w:val="es-ES_tradnl"/>
+        </w:rPr>
+        <w:t>ota</w:t>
+      </w:r>
+      <w:proofErr w:type="spellEnd"/>
+      <w:r>
+        <w:rPr>
+          <w:bCs/>
+          <w:lang w:val="es-ES_tradnl"/>
+        </w:rPr>
+        <w:t xml:space="preserve"> y de los sensores. En primer </w:t>
       </w:r>
       <w:proofErr w:type="gramStart"/>
       <w:r>
         <w:rPr>
-          <w:color w:val="FF0000"/>
-          <w:lang w:val="es-ES_tradnl"/>
-        </w:rPr>
-        <w:t>Celsius,  ppm</w:t>
+          <w:bCs/>
+          <w:lang w:val="es-ES_tradnl"/>
+        </w:rPr>
+        <w:t>lugar</w:t>
       </w:r>
       <w:proofErr w:type="gramEnd"/>
       <w:r>
         <w:rPr>
-          <w:color w:val="FF0000"/>
-          <w:lang w:val="es-ES_tradnl"/>
-        </w:rPr>
-        <w:t>, etc.</w:t>
-      </w:r>
-      <w:r>
-        <w:rPr>
-          <w:color w:val="FF0000"/>
-          <w:lang w:val="es-ES_tradnl"/>
-        </w:rPr>
-        <w:t>)</w:t>
-      </w:r>
-      <w:r>
-        <w:rPr>
-          <w:color w:val="FF0000"/>
-          <w:lang w:val="es-ES_tradnl"/>
-        </w:rPr>
-        <w:t>. Devices y tokens creados para subir datos a la plataforma</w:t>
-      </w:r>
-      <w:r>
-        <w:rPr>
-          <w:color w:val="FF0000"/>
-          <w:lang w:val="es-ES_tradnl"/>
-        </w:rPr>
-        <w:t xml:space="preserve"> Thingsboard</w:t>
-      </w:r>
-      <w:r>
-        <w:rPr>
-          <w:color w:val="FF0000"/>
+          <w:bCs/>
+          <w:lang w:val="es-ES_tradnl"/>
+        </w:rPr>
+        <w:t xml:space="preserve"> tenemos la</w:t>
+      </w:r>
+      <w:r>
+        <w:rPr>
+          <w:bCs/>
+          <w:lang w:val="es-ES_tradnl"/>
+        </w:rPr>
+        <w:t xml:space="preserve"> sección A, que indica</w:t>
+      </w:r>
+      <w:r>
+        <w:rPr>
+          <w:bCs/>
+          <w:lang w:val="es-ES_tradnl"/>
+        </w:rPr>
+        <w:t xml:space="preserve"> versión del firmware y la </w:t>
+      </w:r>
+      <w:proofErr w:type="spellStart"/>
+      <w:r>
+        <w:rPr>
+          <w:bCs/>
+          <w:lang w:val="es-ES_tradnl"/>
+        </w:rPr>
+        <w:t>url</w:t>
+      </w:r>
+      <w:proofErr w:type="spellEnd"/>
+      <w:r>
+        <w:rPr>
+          <w:bCs/>
+          <w:lang w:val="es-ES_tradnl"/>
+        </w:rPr>
+        <w:t xml:space="preserve"> de descarga, así como de nuevo el estado de conexión y sincronización</w:t>
+      </w:r>
+      <w:r>
+        <w:rPr>
+          <w:bCs/>
+          <w:lang w:val="es-ES_tradnl"/>
+        </w:rPr>
+        <w:t xml:space="preserve"> (Figura 6)</w:t>
+      </w:r>
+      <w:r>
+        <w:rPr>
+          <w:bCs/>
           <w:lang w:val="es-ES_tradnl"/>
         </w:rPr>
         <w:t>.</w:t>
       </w:r>
       <w:r>
         <w:rPr>
-          <w:color w:val="FF0000"/>
-          <w:lang w:val="es-ES_tradnl"/>
-        </w:rPr>
-        <w:t xml:space="preserve"> Cada cuanto se realizan las mediciones y por qué.</w:t>
-      </w:r>
-    </w:p>
-    <w:p>
-      <w:pPr>
-        <w:rPr>
-          <w:color w:val="FF0000"/>
-          <w:lang w:val="es-ES_tradnl"/>
-        </w:rPr>
-      </w:pPr>
-    </w:p>
-    <w:p>
-      <w:pPr>
-        <w:jc w:val="both"/>
-        <w:rPr>
-          <w:lang w:val="es-ES_tradnl"/>
-        </w:rPr>
-      </w:pPr>
-      <w:r>
-        <w:rPr>
-          <w:lang w:val="es-ES_tradnl"/>
-        </w:rPr>
-        <w:t xml:space="preserve">A nivel del esp32 </w:t>
+          <w:bCs/>
+          <w:lang w:val="es-ES_tradnl"/>
+        </w:rPr>
+        <w:t xml:space="preserve"> Posteriormente tenemos </w:t>
+      </w:r>
+      <w:r>
+        <w:rPr>
+          <w:bCs/>
+          <w:lang w:val="es-ES_tradnl"/>
+        </w:rPr>
+        <w:t>un diagrama de tiempos que indican los resultados a lo largo del tiempo, así como los niveles de energía producida en un instante dado (el indicador analógico es el hidráulico y la b</w:t>
+      </w:r>
+      <w:r>
+        <w:rPr>
+          <w:bCs/>
+          <w:lang w:val="es-ES_tradnl"/>
+        </w:rPr>
+        <w:t>a</w:t>
+      </w:r>
+      <w:r>
+        <w:rPr>
+          <w:bCs/>
+          <w:lang w:val="es-ES_tradnl"/>
+        </w:rPr>
+        <w:t>rra digital el manual)</w:t>
+      </w:r>
+      <w:r>
+        <w:rPr>
+          <w:bCs/>
+          <w:lang w:val="es-ES_tradnl"/>
+        </w:rPr>
+        <w:t xml:space="preserve"> (Figura 7). Ya al final se tienen un indicador del estado del switch del </w:t>
       </w:r>
       <w:proofErr w:type="spellStart"/>
       <w:r>
         <w:rPr>
-          <w:lang w:val="es-ES_tradnl"/>
-        </w:rPr>
-        <w:t>ota</w:t>
+          <w:bCs/>
+          <w:lang w:val="es-ES_tradnl"/>
+        </w:rPr>
+        <w:t>display</w:t>
       </w:r>
       <w:proofErr w:type="spellEnd"/>
       <w:r>
         <w:rPr>
-          <w:lang w:val="es-ES_tradnl"/>
-        </w:rPr>
-        <w:t xml:space="preserve">, utilizamos el </w:t>
+          <w:bCs/>
+          <w:lang w:val="es-ES_tradnl"/>
+        </w:rPr>
+        <w:t xml:space="preserve">, y un widget de alertas que responde con </w:t>
+      </w:r>
+      <w:r>
+        <w:rPr>
+          <w:bCs/>
+          <w:lang w:val="es-ES_tradnl"/>
+        </w:rPr>
+        <w:t>la rule</w:t>
+      </w:r>
+      <w:r>
+        <w:rPr>
+          <w:bCs/>
+          <w:lang w:val="es-ES_tradnl"/>
+        </w:rPr>
+        <w:t xml:space="preserve"> </w:t>
       </w:r>
       <w:proofErr w:type="spellStart"/>
       <w:r>
         <w:rPr>
-          <w:lang w:val="es-ES_tradnl"/>
-        </w:rPr>
-        <w:t>device</w:t>
+          <w:bCs/>
+          <w:lang w:val="es-ES_tradnl"/>
+        </w:rPr>
+        <w:t>chain</w:t>
       </w:r>
       <w:proofErr w:type="spellEnd"/>
       <w:r>
         <w:rPr>
+          <w:bCs/>
           <w:lang w:val="es-ES_tradnl"/>
         </w:rPr>
         <w:t xml:space="preserve"> </w:t>
       </w:r>
-      <w:r>
-        <w:rPr>
-          <w:lang w:val="es-ES_tradnl"/>
-        </w:rPr>
-        <w:t>“</w:t>
-      </w:r>
-      <w:r>
-        <w:rPr>
-          <w:lang w:val="es-ES_tradnl"/>
-        </w:rPr>
-        <w:t>ESP32 v2</w:t>
-      </w:r>
-      <w:r>
-        <w:rPr>
-          <w:lang w:val="es-ES_tradnl"/>
-        </w:rPr>
-        <w:t>”</w:t>
-      </w:r>
-      <w:r>
-        <w:rPr>
-          <w:lang w:val="es-ES_tradnl"/>
-        </w:rPr>
-        <w:t xml:space="preserve"> </w:t>
-      </w:r>
-      <w:r>
-        <w:rPr>
-          <w:lang w:val="es-ES_tradnl"/>
-        </w:rPr>
-        <w:t>(con token de acceso “</w:t>
-      </w:r>
-      <w:r>
-        <w:rPr>
-          <w:lang w:val="es-ES_tradnl"/>
-        </w:rPr>
-        <w:t>YSRNEFDXnyIGhX9OaylG</w:t>
-      </w:r>
-      <w:r>
-        <w:rPr>
-          <w:lang w:val="es-ES_tradnl"/>
-        </w:rPr>
-        <w:t xml:space="preserve">”) </w:t>
-      </w:r>
-      <w:r>
-        <w:rPr>
-          <w:lang w:val="es-ES_tradnl"/>
-        </w:rPr>
-        <w:t xml:space="preserve">que cargará del </w:t>
-      </w:r>
       <w:proofErr w:type="spellStart"/>
       <w:r>
         <w:rPr>
-          <w:lang w:val="es-ES_tradnl"/>
-        </w:rPr>
-        <w:t>Thingsboard</w:t>
+          <w:bCs/>
+          <w:lang w:val="es-ES_tradnl"/>
+        </w:rPr>
+        <w:t>TeaSpike</w:t>
       </w:r>
       <w:proofErr w:type="spellEnd"/>
       <w:r>
         <w:rPr>
-          <w:lang w:val="es-ES_tradnl"/>
-        </w:rPr>
-        <w:t xml:space="preserve"> la versión almacenada en la </w:t>
-      </w:r>
-      <w:proofErr w:type="spellStart"/>
-      <w:r>
-        <w:rPr>
-          <w:lang w:val="es-ES_tradnl"/>
-        </w:rPr>
-        <w:t>url</w:t>
-      </w:r>
-      <w:proofErr w:type="spellEnd"/>
-      <w:r>
-        <w:rPr>
-          <w:lang w:val="es-ES_tradnl"/>
-        </w:rPr>
-        <w:t xml:space="preserve"> que el widget de la </w:t>
-      </w:r>
-      <w:proofErr w:type="spellStart"/>
-      <w:r>
-        <w:rPr>
-          <w:lang w:val="es-ES_tradnl"/>
-        </w:rPr>
-        <w:t>ota</w:t>
-      </w:r>
-      <w:proofErr w:type="spellEnd"/>
-      <w:r>
-        <w:rPr>
-          <w:lang w:val="es-ES_tradnl"/>
-        </w:rPr>
-        <w:t xml:space="preserve"> almacena</w:t>
-      </w:r>
-      <w:r>
-        <w:rPr>
-          <w:lang w:val="es-ES_tradnl"/>
-        </w:rPr>
-        <w:t xml:space="preserve"> siempre y cuando su versión del firmware esté desactualizada (a comparación con la del widget, es un número menor).</w:t>
-      </w:r>
-    </w:p>
-    <w:p>
-      <w:pPr>
-        <w:jc w:val="both"/>
-        <w:rPr>
-          <w:lang w:val="es-ES_tradnl"/>
-        </w:rPr>
-      </w:pPr>
-      <w:r>
-        <w:rPr>
-          <w:lang w:val="es-ES_tradnl"/>
-        </w:rPr>
-        <w:t>Una vez ha cargado el firmware, ese mismo “ESP32 v2” genera</w:t>
-      </w:r>
-      <w:r>
-        <w:rPr>
-          <w:lang w:val="es-ES_tradnl"/>
-        </w:rPr>
-        <w:t xml:space="preserve"> un </w:t>
-      </w:r>
-      <w:proofErr w:type="spellStart"/>
-      <w:r>
-        <w:rPr>
-          <w:lang w:val="es-ES_tradnl"/>
-        </w:rPr>
-        <w:t>jSON</w:t>
-      </w:r>
-      <w:proofErr w:type="spellEnd"/>
-      <w:r>
-        <w:rPr>
-          <w:lang w:val="es-ES_tradnl"/>
-        </w:rPr>
-        <w:t xml:space="preserve"> que almacena los datos de </w:t>
-      </w:r>
-      <w:proofErr w:type="spellStart"/>
-      <w:r>
-        <w:rPr>
-          <w:lang w:val="es-ES_tradnl"/>
-        </w:rPr>
-        <w:t>energiaSolar</w:t>
-      </w:r>
-      <w:proofErr w:type="spellEnd"/>
-      <w:r>
-        <w:rPr>
-          <w:lang w:val="es-ES_tradnl"/>
-        </w:rPr>
-        <w:t xml:space="preserve"> (en </w:t>
-      </w:r>
-      <w:proofErr w:type="spellStart"/>
-      <w:r>
-        <w:rPr>
-          <w:lang w:val="es-ES_tradnl"/>
-        </w:rPr>
-        <w:t>mV</w:t>
-      </w:r>
-      <w:proofErr w:type="spellEnd"/>
-      <w:r>
-        <w:rPr>
-          <w:lang w:val="es-ES_tradnl"/>
-        </w:rPr>
-        <w:t xml:space="preserve">), </w:t>
-      </w:r>
-      <w:proofErr w:type="spellStart"/>
-      <w:r>
-        <w:rPr>
-          <w:lang w:val="es-ES_tradnl"/>
-        </w:rPr>
-        <w:t>energiaHidraulica</w:t>
-      </w:r>
-      <w:proofErr w:type="spellEnd"/>
-      <w:r>
-        <w:rPr>
-          <w:lang w:val="es-ES_tradnl"/>
-        </w:rPr>
-        <w:t xml:space="preserve"> (en </w:t>
-      </w:r>
-      <w:proofErr w:type="spellStart"/>
-      <w:r>
-        <w:rPr>
-          <w:lang w:val="es-ES_tradnl"/>
-        </w:rPr>
-        <w:t>mV</w:t>
-      </w:r>
-      <w:proofErr w:type="spellEnd"/>
-      <w:r>
-        <w:rPr>
-          <w:lang w:val="es-ES_tradnl"/>
-        </w:rPr>
-        <w:t>)</w:t>
-      </w:r>
-      <w:r>
-        <w:rPr>
-          <w:lang w:val="es-ES_tradnl"/>
-        </w:rPr>
-        <w:t xml:space="preserve"> desde el ADC1</w:t>
-      </w:r>
-      <w:r>
-        <w:rPr>
-          <w:lang w:val="es-ES_tradnl"/>
-        </w:rPr>
-        <w:t xml:space="preserve"> ambos de 0V a 4V</w:t>
-      </w:r>
-      <w:r>
-        <w:rPr>
-          <w:lang w:val="es-ES_tradnl"/>
-        </w:rPr>
-        <w:t>, toxicidad antes del filtro (como “co2I2C”)</w:t>
-      </w:r>
-      <w:r>
-        <w:rPr>
-          <w:lang w:val="es-ES_tradnl"/>
-        </w:rPr>
-        <w:t xml:space="preserve">, </w:t>
-      </w:r>
-      <w:r>
-        <w:rPr>
-          <w:lang w:val="es-ES_tradnl"/>
-        </w:rPr>
-        <w:t xml:space="preserve">toxicidad tras el filtro (como “luzI2C”), ambas en un </w:t>
-      </w:r>
-      <w:proofErr w:type="spellStart"/>
-      <w:r>
-        <w:rPr>
-          <w:lang w:val="es-ES_tradnl"/>
-        </w:rPr>
-        <w:t>mock</w:t>
-      </w:r>
-      <w:proofErr w:type="spellEnd"/>
-      <w:r>
-        <w:rPr>
-          <w:lang w:val="es-ES_tradnl"/>
-        </w:rPr>
-        <w:t xml:space="preserve"> de partes por millón (ppm)</w:t>
-      </w:r>
-      <w:r>
-        <w:rPr>
-          <w:lang w:val="es-ES_tradnl"/>
-        </w:rPr>
-        <w:t xml:space="preserve"> </w:t>
-      </w:r>
-      <w:r>
-        <w:rPr>
-          <w:lang w:val="es-ES_tradnl"/>
-        </w:rPr>
-        <w:t xml:space="preserve">hasta 20000 </w:t>
-      </w:r>
-      <w:r>
-        <w:rPr>
-          <w:lang w:val="es-ES_tradnl"/>
-        </w:rPr>
-        <w:t>y por I2C</w:t>
-      </w:r>
-      <w:r>
-        <w:rPr>
-          <w:lang w:val="es-ES_tradnl"/>
-        </w:rPr>
-        <w:t xml:space="preserve">; y si el switch de activación del </w:t>
-      </w:r>
-      <w:proofErr w:type="spellStart"/>
-      <w:r>
-        <w:rPr>
-          <w:lang w:val="es-ES_tradnl"/>
-        </w:rPr>
-        <w:t>display</w:t>
-      </w:r>
-      <w:proofErr w:type="spellEnd"/>
-      <w:r>
-        <w:rPr>
-          <w:lang w:val="es-ES_tradnl"/>
-        </w:rPr>
-        <w:t xml:space="preserve"> está activo “</w:t>
-      </w:r>
-      <w:proofErr w:type="spellStart"/>
-      <w:r>
-        <w:rPr>
-          <w:lang w:val="es-ES_tradnl"/>
-        </w:rPr>
-        <w:t>botonDisplay</w:t>
-      </w:r>
-      <w:proofErr w:type="spellEnd"/>
-      <w:r>
-        <w:rPr>
-          <w:lang w:val="es-ES_tradnl"/>
-        </w:rPr>
-        <w:t>” (que no tiene unidades, simplemente manda 1 o 0</w:t>
-      </w:r>
-      <w:r>
-        <w:rPr>
-          <w:lang w:val="es-ES_tradnl"/>
-        </w:rPr>
-        <w:t xml:space="preserve"> pues es entrada digital</w:t>
-      </w:r>
-      <w:r>
-        <w:rPr>
-          <w:lang w:val="es-ES_tradnl"/>
-        </w:rPr>
-        <w:t>).</w:t>
-      </w:r>
-    </w:p>
-    <w:p>
-      <w:pPr>
-        <w:rPr>
-          <w:lang w:val="es-ES_tradnl"/>
-        </w:rPr>
-      </w:pPr>
-      <w:r>
-        <w:rPr>
-          <w:lang w:val="es-ES_tradnl"/>
-        </w:rPr>
-        <w:t>Las m</w:t>
-      </w:r>
-      <w:r>
-        <w:rPr>
-          <w:lang w:val="es-ES_tradnl"/>
-        </w:rPr>
-        <w:t>e</w:t>
-      </w:r>
-      <w:r>
-        <w:rPr>
-          <w:lang w:val="es-ES_tradnl"/>
-        </w:rPr>
-        <w:t>diciones se realizan cada 5 segundos mínimo para prevenir interferencias</w:t>
-      </w:r>
-      <w:r>
-        <w:rPr>
-          <w:lang w:val="es-ES_tradnl"/>
-        </w:rPr>
-        <w:t xml:space="preserve"> y dar tiempo a que se </w:t>
-      </w:r>
-      <w:proofErr w:type="spellStart"/>
-      <w:r>
-        <w:rPr>
-          <w:lang w:val="es-ES_tradnl"/>
-        </w:rPr>
-        <w:t>actualize</w:t>
-      </w:r>
-      <w:proofErr w:type="spellEnd"/>
-      <w:r>
-        <w:rPr>
-          <w:lang w:val="es-ES_tradnl"/>
-        </w:rPr>
-        <w:t>, y porque realmente no necesitamos de actualizar los datos con alta frecuencia.</w:t>
-      </w:r>
-    </w:p>
-    <w:p>
-      <w:pPr>
-        <w:rPr>
-          <w:b/>
-          <w:lang w:val="es-ES_tradnl"/>
-        </w:rPr>
-      </w:pPr>
-      <w:r>
-        <w:rPr>
-          <w:b/>
-          <w:lang w:val="es-ES_tradnl"/>
-        </w:rPr>
-        <w:t>Dashboards o paneles de visualización de datos</w:t>
-      </w:r>
-    </w:p>
-    <w:p>
-      <w:pPr>
-        <w:jc w:val="both"/>
-        <w:rPr>
           <w:bCs/>
           <w:lang w:val="es-ES_tradnl"/>
         </w:rPr>
-      </w:pPr>
+        <w:t>.</w:t>
+      </w:r>
       <w:r>
         <w:rPr>
           <w:bCs/>
           <w:lang w:val="es-ES_tradnl"/>
         </w:rPr>
-        <w:t xml:space="preserve">El sistema tiene 2 </w:t>
-      </w:r>
-      <w:r>
-        <w:rPr>
-          <w:bCs/>
-          <w:lang w:val="es-ES_tradnl"/>
-        </w:rPr>
-        <w:t>niveles</w:t>
-      </w:r>
-      <w:r>
-        <w:rPr>
-          <w:bCs/>
-          <w:lang w:val="es-ES_tradnl"/>
-        </w:rPr>
-        <w:t>.</w:t>
-      </w:r>
-      <w:r>
-        <w:rPr>
-          <w:bCs/>
-          <w:lang w:val="es-ES_tradnl"/>
-        </w:rPr>
-        <w:t xml:space="preserve"> El primero muestra la lista de acceso al dispositivo público de la </w:t>
-      </w:r>
-      <w:proofErr w:type="spellStart"/>
-      <w:r>
-        <w:rPr>
-          <w:bCs/>
-          <w:lang w:val="es-ES_tradnl"/>
-        </w:rPr>
-        <w:t>ota</w:t>
-      </w:r>
-      <w:proofErr w:type="spellEnd"/>
-      <w:r>
-        <w:rPr>
-          <w:bCs/>
-          <w:lang w:val="es-ES_tradnl"/>
-        </w:rPr>
-        <w:t>, indicando si el dispositivo se encuentra conectado y sincronizado, respectivamente</w:t>
-      </w:r>
-      <w:r>
-        <w:rPr>
-          <w:bCs/>
-          <w:lang w:val="es-ES_tradnl"/>
-        </w:rPr>
-        <w:t xml:space="preserve"> (Figura 5)</w:t>
-      </w:r>
-      <w:r>
-        <w:rPr>
-          <w:bCs/>
-          <w:lang w:val="es-ES_tradnl"/>
-        </w:rPr>
-        <w:t>.</w:t>
-      </w:r>
-    </w:p>
-    <w:p>
-      <w:pPr>
-        <w:jc w:val="both"/>
-        <w:rPr>
-          <w:bCs/>
-          <w:lang w:val="es-ES_tradnl"/>
-        </w:rPr>
-      </w:pPr>
-      <w:r>
-        <w:rPr>
-          <w:bCs/>
-          <w:lang w:val="es-ES_tradnl"/>
-        </w:rPr>
-        <w:t xml:space="preserve">El segundo nivel indica detalles de la </w:t>
-      </w:r>
-      <w:proofErr w:type="spellStart"/>
-      <w:r>
-        <w:rPr>
-          <w:bCs/>
-          <w:lang w:val="es-ES_tradnl"/>
-        </w:rPr>
-        <w:t>ota</w:t>
-      </w:r>
-      <w:proofErr w:type="spellEnd"/>
-      <w:r>
-        <w:rPr>
-          <w:bCs/>
-          <w:lang w:val="es-ES_tradnl"/>
-        </w:rPr>
-        <w:t xml:space="preserve"> y de los sensores. En primer </w:t>
-      </w:r>
-      <w:proofErr w:type="gramStart"/>
-      <w:r>
-        <w:rPr>
-          <w:bCs/>
-          <w:lang w:val="es-ES_tradnl"/>
-        </w:rPr>
-        <w:t>lugar</w:t>
-      </w:r>
-      <w:proofErr w:type="gramEnd"/>
-      <w:r>
-        <w:rPr>
-          <w:bCs/>
-          <w:lang w:val="es-ES_tradnl"/>
-        </w:rPr>
-        <w:t xml:space="preserve"> tenemos la</w:t>
-      </w:r>
-      <w:r>
-        <w:rPr>
-          <w:bCs/>
-          <w:lang w:val="es-ES_tradnl"/>
-        </w:rPr>
-        <w:t xml:space="preserve"> sección A, que indica</w:t>
-      </w:r>
-      <w:r>
-        <w:rPr>
-          <w:bCs/>
-          <w:lang w:val="es-ES_tradnl"/>
-        </w:rPr>
-        <w:t xml:space="preserve"> versión del firmware y la </w:t>
-      </w:r>
-      <w:proofErr w:type="spellStart"/>
-      <w:r>
-        <w:rPr>
-          <w:bCs/>
-          <w:lang w:val="es-ES_tradnl"/>
-        </w:rPr>
-        <w:t>url</w:t>
-      </w:r>
-      <w:proofErr w:type="spellEnd"/>
-      <w:r>
-        <w:rPr>
-          <w:bCs/>
-          <w:lang w:val="es-ES_tradnl"/>
-        </w:rPr>
-        <w:t xml:space="preserve"> de descarga, así como de nuevo el estado de conexión y sincronización</w:t>
-      </w:r>
-      <w:r>
-        <w:rPr>
-          <w:bCs/>
-          <w:lang w:val="es-ES_tradnl"/>
-        </w:rPr>
-        <w:t xml:space="preserve"> (Figura 6)</w:t>
-      </w:r>
-      <w:r>
-        <w:rPr>
-          <w:bCs/>
-          <w:lang w:val="es-ES_tradnl"/>
-        </w:rPr>
-        <w:t>.</w:t>
-      </w:r>
-      <w:r>
-        <w:rPr>
-          <w:bCs/>
-          <w:lang w:val="es-ES_tradnl"/>
-        </w:rPr>
-        <w:t xml:space="preserve"> Posteriormente tenemos </w:t>
-      </w:r>
-      <w:r>
-        <w:rPr>
-          <w:bCs/>
-          <w:lang w:val="es-ES_tradnl"/>
-        </w:rPr>
-        <w:t>un diagrama de tiempos que indican los resultados a lo largo del tiempo, así como los niveles de energía producida en un instante dado (el indicador analógico es el hidráulico y la b</w:t>
-      </w:r>
-      <w:r>
-        <w:rPr>
-          <w:bCs/>
-          <w:lang w:val="es-ES_tradnl"/>
-        </w:rPr>
-        <w:t>a</w:t>
-      </w:r>
-      <w:r>
-        <w:rPr>
-          <w:bCs/>
-          <w:lang w:val="es-ES_tradnl"/>
-        </w:rPr>
-        <w:t>rra digital el manual)</w:t>
-      </w:r>
-      <w:r>
-        <w:rPr>
-          <w:bCs/>
-          <w:lang w:val="es-ES_tradnl"/>
-        </w:rPr>
-        <w:t xml:space="preserve"> (Figura 7). Ya al final se tienen un indicador del estado del switch del </w:t>
-      </w:r>
-      <w:proofErr w:type="spellStart"/>
-      <w:r>
-        <w:rPr>
-          <w:bCs/>
-          <w:lang w:val="es-ES_tradnl"/>
-        </w:rPr>
-        <w:t>display</w:t>
-      </w:r>
-      <w:proofErr w:type="spellEnd"/>
-      <w:r>
-        <w:rPr>
-          <w:bCs/>
-          <w:lang w:val="es-ES_tradnl"/>
-        </w:rPr>
-        <w:t xml:space="preserve">, y un widget de alertas que responde con </w:t>
-      </w:r>
-      <w:r>
-        <w:rPr>
-          <w:bCs/>
-          <w:lang w:val="es-ES_tradnl"/>
-        </w:rPr>
-        <w:t>la rule</w:t>
-      </w:r>
-      <w:r>
-        <w:rPr>
-          <w:bCs/>
-          <w:lang w:val="es-ES_tradnl"/>
-        </w:rPr>
-        <w:t xml:space="preserve"> </w:t>
-      </w:r>
-      <w:proofErr w:type="spellStart"/>
-      <w:r>
-        <w:rPr>
-          <w:bCs/>
-          <w:lang w:val="es-ES_tradnl"/>
-        </w:rPr>
-        <w:t>chain</w:t>
-      </w:r>
-      <w:proofErr w:type="spellEnd"/>
-      <w:r>
-        <w:rPr>
-          <w:bCs/>
-          <w:lang w:val="es-ES_tradnl"/>
-        </w:rPr>
-        <w:t xml:space="preserve"> </w:t>
-      </w:r>
-      <w:proofErr w:type="spellStart"/>
-      <w:r>
-        <w:rPr>
-          <w:bCs/>
-          <w:lang w:val="es-ES_tradnl"/>
-        </w:rPr>
-        <w:t>TeaSpike</w:t>
-      </w:r>
-      <w:proofErr w:type="spellEnd"/>
-      <w:r>
-        <w:rPr>
-          <w:bCs/>
-          <w:lang w:val="es-ES_tradnl"/>
-        </w:rPr>
-        <w:t>.</w:t>
-      </w:r>
-      <w:r>
-        <w:rPr>
-          <w:bCs/>
-          <w:lang w:val="es-ES_tradnl"/>
-        </w:rPr>
         <w:t xml:space="preserve"> La sección A usa los widgets del tutorial del esp-32, mientras que el resto fueron creación nuestra puramente.</w:t>
-      </w:r>
-    </w:p>
-    <w:p>
-      <w:pPr>
-        <w:rPr>
-          <w:color w:val="FF0000"/>
-          <w:lang w:val="es-ES_tradnl"/>
-        </w:rPr>
-      </w:pPr>
-      <w:r>
-        <w:rPr>
-          <w:color w:val="FF0000"/>
-          <w:lang w:val="es-ES_tradnl"/>
-        </w:rPr>
-        <w:t>Trazabilidad, monitorización y control. Dashboard visualizador de analíticas. Utilizar pantallazos de la plataforma IoT sobre las visualizaciones creadas para cada variable.</w:t>
-      </w:r>
-      <w:r>
-        <w:rPr>
-          <w:color w:val="FF0000"/>
-          <w:lang w:val="es-ES_tradnl"/>
-        </w:rPr>
-        <w:t xml:space="preserve">  </w:t>
-      </w:r>
-      <w:r>
-        <w:rPr>
-          <w:color w:val="FF0000"/>
-          <w:lang w:val="es-ES_tradnl"/>
-        </w:rPr>
-        <w:t>Describir qué y cómo se ha configurado en la plataforma IoT (thingsboard) y qué datos se están visualizando.</w:t>
       </w:r>
     </w:p>
     <w:p>
@@ -15698,59 +15655,6 @@
     </w:p>
     <w:p>
       <w:pPr>
-        <w:rPr>
-          <w:color w:val="FF0000"/>
-        </w:rPr>
-      </w:pPr>
-      <w:r>
-        <w:rPr>
-          <w:color w:val="FF0000"/>
-        </w:rPr>
-        <w:t xml:space="preserve">Las reglas permiten interpretar los datos cargados desde los sensores para realizar determinadas acciones (P. </w:t>
-      </w:r>
-      <w:proofErr w:type="gramStart"/>
-      <w:r>
-        <w:rPr>
-          <w:color w:val="FF0000"/>
-        </w:rPr>
-        <w:t>ej .</w:t>
-      </w:r>
-      <w:proofErr w:type="gramEnd"/>
-      <w:r>
-        <w:rPr>
-          <w:color w:val="FF0000"/>
-        </w:rPr>
-        <w:t xml:space="preserve"> activar el riego, enviar un notificación Telegr</w:t>
-      </w:r>
-      <w:r>
-        <w:rPr>
-          <w:color w:val="FF0000"/>
-        </w:rPr>
-        <w:t xml:space="preserve">am o un </w:t>
-      </w:r>
-      <w:proofErr w:type="gramStart"/>
-      <w:r>
-        <w:rPr>
-          <w:color w:val="FF0000"/>
-        </w:rPr>
-        <w:t>email  en</w:t>
-      </w:r>
-      <w:proofErr w:type="gramEnd"/>
-      <w:r>
-        <w:rPr>
-          <w:color w:val="FF0000"/>
-        </w:rPr>
-        <w:t xml:space="preserve"> caso de alerta</w:t>
-      </w:r>
-      <w:r>
-        <w:rPr>
-          <w:color w:val="FF0000"/>
-        </w:rPr>
-        <w:t xml:space="preserve"> porque se excedan determinados valores)</w:t>
-      </w:r>
-    </w:p>
-    <w:p>
-      <w:pPr>
         <w:jc w:val="both"/>
         <w:rPr>
           <w:color w:val="808080" w:themeColor="background1" w:themeShade="80"/>
@@ -15822,7 +15726,19 @@
         <w:rPr>
           <w:color w:val="808080" w:themeColor="background1" w:themeShade="80"/>
         </w:rPr>
-        <w:t xml:space="preserve">-ES31 </w:t>
+        <w:t>-ES</w:t>
+      </w:r>
+      <w:r>
+        <w:rPr>
+          <w:color w:val="808080" w:themeColor="background1" w:themeShade="80"/>
+        </w:rPr>
+        <w:t>P32</w:t>
+      </w:r>
+      <w:r>
+        <w:rPr>
+          <w:color w:val="808080" w:themeColor="background1" w:themeShade="80"/>
+        </w:rPr>
+        <w:t xml:space="preserve"> </w:t>
       </w:r>
       <w:proofErr w:type="spellStart"/>
       <w:r>
@@ -15942,11 +15858,24 @@
         <w:rPr>
           <w:color w:val="808080" w:themeColor="background1" w:themeShade="80"/>
         </w:rPr>
-        <w:t xml:space="preserve"> acá discriminamos las s</w:t>
+        <w:t xml:space="preserve"> </w:t>
       </w:r>
       <w:r>
         <w:rPr>
           <w:color w:val="808080" w:themeColor="background1" w:themeShade="80"/>
+          <w:u w:val="single"/>
+        </w:rPr>
+        <w:t>acá</w:t>
+      </w:r>
+      <w:r>
+        <w:rPr>
+          <w:color w:val="808080" w:themeColor="background1" w:themeShade="80"/>
+        </w:rPr>
+        <w:t xml:space="preserve"> discriminamos las s</w:t>
+      </w:r>
+      <w:r>
+        <w:rPr>
+          <w:color w:val="808080" w:themeColor="background1" w:themeShade="80"/>
         </w:rPr>
         <w:t xml:space="preserve">eñales recibidas de toxinas antes y después de filtro, el voltaje generado en total por las turbinas y la placa solar y el estado del switch del </w:t>
       </w:r>
@@ -15962,14 +15891,7 @@
         <w:rPr>
           <w:color w:val="808080" w:themeColor="background1" w:themeShade="80"/>
         </w:rPr>
-        <w:t xml:space="preserve"> (al fin y al cabo que </w:t>
-      </w:r>
-      <w:r>
-        <w:rPr>
-          <w:color w:val="808080" w:themeColor="background1" w:themeShade="80"/>
-        </w:rPr>
-        <w:lastRenderedPageBreak/>
-        <w:t xml:space="preserve">este switch esté activo indica que alguien está manipulando el dispositivo </w:t>
+        <w:t xml:space="preserve"> (al fin y al cabo que este switch esté activo indica que alguien está manipulando el dispositivo </w:t>
       </w:r>
       <w:r>
         <w:rPr>
@@ -15981,21 +15903,84 @@
       </w:r>
       <w:r>
         <w:rPr>
+          <w:i/>
+          <w:iCs/>
           <w:color w:val="808080" w:themeColor="background1" w:themeShade="80"/>
         </w:rPr>
+        <w:t xml:space="preserve">, </w:t>
+      </w:r>
+      <w:r>
+        <w:rPr>
+          <w:color w:val="808080" w:themeColor="background1" w:themeShade="80"/>
+        </w:rPr>
+        <w:t>escenario 0</w:t>
+      </w:r>
+      <w:r>
+        <w:rPr>
+          <w:color w:val="808080" w:themeColor="background1" w:themeShade="80"/>
+        </w:rPr>
         <w:t>)</w:t>
       </w:r>
       <w:r>
         <w:rPr>
           <w:color w:val="808080" w:themeColor="background1" w:themeShade="80"/>
         </w:rPr>
-        <w:t>, de tal forma que de un aviso de si el filtro necesita reemplazarse o está roto, así como diversas alertas de mayor prioridad si se detectan niveles altos de toxinas (naturalmente si es tras el filtro se da una alerta mayor, ya que nos esperamos que el agua antes del filtro no esté tratada), y si de media se genera insuficiente energía (por debajo de los 3.3V) o demasiada energía (por encima de los</w:t>
+        <w:t>, de tal forma que de un aviso de si el filtro necesita reemplazarse o está roto</w:t>
       </w:r>
       <w:r>
         <w:rPr>
           <w:color w:val="808080" w:themeColor="background1" w:themeShade="80"/>
         </w:rPr>
+        <w:t xml:space="preserve"> (escenario 1)</w:t>
+      </w:r>
+      <w:r>
+        <w:rPr>
+          <w:color w:val="808080" w:themeColor="background1" w:themeShade="80"/>
+        </w:rPr>
+        <w:t>, así como diversas alertas de mayor prioridad si se detectan niveles altos de toxinas (</w:t>
+      </w:r>
+      <w:r>
+        <w:rPr>
+          <w:color w:val="808080" w:themeColor="background1" w:themeShade="80"/>
+        </w:rPr>
+        <w:t xml:space="preserve">escenario 2 para antes del filtro, </w:t>
+      </w:r>
+      <w:r>
+        <w:rPr>
+          <w:color w:val="808080" w:themeColor="background1" w:themeShade="80"/>
+        </w:rPr>
+        <w:lastRenderedPageBreak/>
+        <w:t xml:space="preserve">escenario 3 tras el filtro, </w:t>
+      </w:r>
+      <w:r>
+        <w:rPr>
+          <w:color w:val="808080" w:themeColor="background1" w:themeShade="80"/>
+        </w:rPr>
+        <w:t>naturalmente si es tras el filtro se da una alerta mayor, ya que nos esperamos que el agua antes del filtro no esté tratada), y si de media se genera insuficiente energía (por debajo de los 3.3V</w:t>
+      </w:r>
+      <w:r>
+        <w:rPr>
+          <w:color w:val="808080" w:themeColor="background1" w:themeShade="80"/>
+        </w:rPr>
+        <w:t>, caso de uso 4</w:t>
+      </w:r>
+      <w:r>
+        <w:rPr>
+          <w:color w:val="808080" w:themeColor="background1" w:themeShade="80"/>
+        </w:rPr>
+        <w:t>) o demasiada energía (por encima de los</w:t>
+      </w:r>
+      <w:r>
+        <w:rPr>
+          <w:color w:val="808080" w:themeColor="background1" w:themeShade="80"/>
+        </w:rPr>
         <w:t xml:space="preserve"> 6V</w:t>
+      </w:r>
+      <w:r>
+        <w:rPr>
+          <w:color w:val="808080" w:themeColor="background1" w:themeShade="80"/>
+        </w:rPr>
+        <w:t>, caso de uso 5</w:t>
       </w:r>
       <w:r>
         <w:rPr>
@@ -16271,7 +16256,7 @@
         </w:rPr>
         <w:lastRenderedPageBreak/>
         <w:drawing>
-          <wp:inline distT="0" distB="0" distL="0" distR="0" wp14:anchorId="4D006611" wp14:editId="4D3A0C50">
+          <wp:inline distT="0" distB="0" distL="0" distR="0" wp14:anchorId="4D006611" wp14:editId="6AF53AEB">
             <wp:extent cx="6106436" cy="3429000"/>
             <wp:effectExtent l="0" t="0" r="8890" b="0"/>
             <wp:docPr id="15" name="Imagen 27"/>
@@ -16294,7 +16279,7 @@
                   <pic:spPr>
                     <a:xfrm>
                       <a:off x="0" y="0"/>
-                      <a:ext cx="6120244" cy="3436754"/>
+                      <a:ext cx="6106436" cy="3429000"/>
                     </a:xfrm>
                     <a:prstGeom prst="rect">
                       <a:avLst/>
@@ -16772,16 +16757,346 @@
     <w:p/>
     <w:p>
       <w:pPr>
+        <w:pStyle w:val="Prrafodelista"/>
+        <w:jc w:val="both"/>
+        <w:rPr>
+          <w:rFonts w:asciiTheme="minorHAnsi" w:eastAsia="Times New Roman" w:hAnsiTheme="minorHAnsi" w:cstheme="minorHAnsi"/>
+          <w:color w:val="000000" w:themeColor="text1"/>
+          <w:lang w:eastAsia="es-ES"/>
+        </w:rPr>
+      </w:pPr>
+      <w:r>
+        <w:rPr>
+          <w:rFonts w:asciiTheme="minorHAnsi" w:hAnsiTheme="minorHAnsi" w:cstheme="minorHAnsi"/>
+          <w:lang w:val="es-ES_tradnl"/>
+        </w:rPr>
+        <w:lastRenderedPageBreak/>
+        <w:t xml:space="preserve">Adicionalmente, </w:t>
+      </w:r>
+      <w:r>
+        <w:rPr>
+          <w:rFonts w:asciiTheme="minorHAnsi" w:hAnsiTheme="minorHAnsi" w:cstheme="minorHAnsi"/>
+          <w:color w:val="000000" w:themeColor="text1"/>
+          <w:lang w:val="es-ES_tradnl"/>
+        </w:rPr>
+        <w:t xml:space="preserve">mediante la librería del ejemplo http2 de </w:t>
+      </w:r>
+      <w:proofErr w:type="spellStart"/>
+      <w:r>
+        <w:rPr>
+          <w:rFonts w:asciiTheme="minorHAnsi" w:hAnsiTheme="minorHAnsi" w:cstheme="minorHAnsi"/>
+          <w:color w:val="000000" w:themeColor="text1"/>
+          <w:lang w:val="es-ES_tradnl"/>
+        </w:rPr>
+        <w:t>Espressif</w:t>
+      </w:r>
+      <w:proofErr w:type="spellEnd"/>
+      <w:r>
+        <w:rPr>
+          <w:rFonts w:asciiTheme="minorHAnsi" w:hAnsiTheme="minorHAnsi" w:cstheme="minorHAnsi"/>
+          <w:color w:val="000000" w:themeColor="text1"/>
+          <w:lang w:val="es-ES_tradnl"/>
+        </w:rPr>
+        <w:t xml:space="preserve"> </w:t>
+      </w:r>
+      <w:r>
+        <w:rPr>
+          <w:rFonts w:asciiTheme="minorHAnsi" w:eastAsia="Times New Roman" w:hAnsiTheme="minorHAnsi" w:cstheme="minorHAnsi"/>
+          <w:color w:val="000000" w:themeColor="text1"/>
+          <w:lang w:eastAsia="es-ES"/>
+        </w:rPr>
+        <w:t xml:space="preserve">"sh2lib.h", </w:t>
+      </w:r>
+      <w:r>
+        <w:rPr>
+          <w:rFonts w:asciiTheme="minorHAnsi" w:eastAsia="Times New Roman" w:hAnsiTheme="minorHAnsi" w:cstheme="minorHAnsi"/>
+          <w:color w:val="000000" w:themeColor="text1"/>
+          <w:lang w:eastAsia="es-ES"/>
+        </w:rPr>
+        <w:t xml:space="preserve">se simplifica el envío y recepción de mensajes del </w:t>
+      </w:r>
+      <w:proofErr w:type="spellStart"/>
+      <w:r>
+        <w:rPr>
+          <w:rFonts w:asciiTheme="minorHAnsi" w:eastAsia="Times New Roman" w:hAnsiTheme="minorHAnsi" w:cstheme="minorHAnsi"/>
+          <w:color w:val="000000" w:themeColor="text1"/>
+          <w:lang w:eastAsia="es-ES"/>
+        </w:rPr>
+        <w:t>Telegram</w:t>
+      </w:r>
+      <w:proofErr w:type="spellEnd"/>
+      <w:r>
+        <w:rPr>
+          <w:rFonts w:asciiTheme="minorHAnsi" w:eastAsia="Times New Roman" w:hAnsiTheme="minorHAnsi" w:cstheme="minorHAnsi"/>
+          <w:color w:val="000000" w:themeColor="text1"/>
+          <w:lang w:eastAsia="es-ES"/>
+        </w:rPr>
+        <w:t>.</w:t>
+      </w:r>
+      <w:r>
+        <w:rPr>
+          <w:rFonts w:asciiTheme="minorHAnsi" w:eastAsia="Times New Roman" w:hAnsiTheme="minorHAnsi" w:cstheme="minorHAnsi"/>
+          <w:color w:val="000000" w:themeColor="text1"/>
+          <w:lang w:eastAsia="es-ES"/>
+        </w:rPr>
+        <w:t xml:space="preserve"> Mediante el código de dicho ejemplo, se controla el manejador que se realiza tras recibir una respuesta para transformar los datos en JSON, se divide en mensajes, se seleccionan los mensajes con contenido</w:t>
+      </w:r>
+      <w:r>
+        <w:rPr>
+          <w:rFonts w:asciiTheme="minorHAnsi" w:eastAsia="Times New Roman" w:hAnsiTheme="minorHAnsi" w:cstheme="minorHAnsi"/>
+          <w:color w:val="000000" w:themeColor="text1"/>
+          <w:lang w:eastAsia="es-ES"/>
+        </w:rPr>
+        <w:t xml:space="preserve"> y se emitirá una respuesta con respecto a dicho contenido.</w:t>
+      </w:r>
+      <w:r>
+        <w:rPr>
+          <w:rFonts w:asciiTheme="minorHAnsi" w:eastAsia="Times New Roman" w:hAnsiTheme="minorHAnsi" w:cstheme="minorHAnsi"/>
+          <w:color w:val="000000" w:themeColor="text1"/>
+          <w:lang w:eastAsia="es-ES"/>
+        </w:rPr>
+        <w:t xml:space="preserve"> Entre los comandos está</w:t>
+      </w:r>
+      <w:r>
+        <w:rPr>
+          <w:rFonts w:asciiTheme="minorHAnsi" w:eastAsia="Times New Roman" w:hAnsiTheme="minorHAnsi" w:cstheme="minorHAnsi"/>
+          <w:color w:val="000000" w:themeColor="text1"/>
+          <w:lang w:eastAsia="es-ES"/>
+        </w:rPr>
+        <w:t>n</w:t>
+      </w:r>
+      <w:r>
+        <w:rPr>
+          <w:rFonts w:asciiTheme="minorHAnsi" w:eastAsia="Times New Roman" w:hAnsiTheme="minorHAnsi" w:cstheme="minorHAnsi"/>
+          <w:color w:val="000000" w:themeColor="text1"/>
+          <w:lang w:eastAsia="es-ES"/>
+        </w:rPr>
+        <w:t>:</w:t>
+      </w:r>
+    </w:p>
+    <w:p>
+      <w:pPr>
+        <w:pStyle w:val="Prrafodelista"/>
+        <w:numPr>
+          <w:ilvl w:val="0"/>
+          <w:numId w:val="16"/>
+        </w:numPr>
+        <w:jc w:val="both"/>
+        <w:rPr>
+          <w:rFonts w:asciiTheme="minorHAnsi" w:hAnsiTheme="minorHAnsi" w:cstheme="minorHAnsi"/>
+          <w:color w:val="000000" w:themeColor="text1"/>
+          <w:lang w:val="es-ES_tradnl"/>
+        </w:rPr>
+      </w:pPr>
+      <w:r>
+        <w:rPr>
+          <w:rFonts w:asciiTheme="minorHAnsi" w:eastAsia="Times New Roman" w:hAnsiTheme="minorHAnsi" w:cstheme="minorHAnsi"/>
+          <w:color w:val="000000" w:themeColor="text1"/>
+          <w:lang w:eastAsia="es-ES"/>
+        </w:rPr>
+        <w:t>/saluda – responde al chat con Hola Mundo</w:t>
+      </w:r>
+    </w:p>
+    <w:p>
+      <w:pPr>
+        <w:pStyle w:val="Prrafodelista"/>
+        <w:numPr>
+          <w:ilvl w:val="0"/>
+          <w:numId w:val="16"/>
+        </w:numPr>
+        <w:jc w:val="both"/>
+        <w:rPr>
+          <w:rFonts w:asciiTheme="minorHAnsi" w:hAnsiTheme="minorHAnsi" w:cstheme="minorHAnsi"/>
+          <w:color w:val="000000" w:themeColor="text1"/>
+          <w:lang w:val="es-ES_tradnl"/>
+        </w:rPr>
+      </w:pPr>
+      <w:r>
+        <w:rPr>
+          <w:rFonts w:asciiTheme="minorHAnsi" w:eastAsia="Times New Roman" w:hAnsiTheme="minorHAnsi" w:cstheme="minorHAnsi"/>
+          <w:color w:val="000000" w:themeColor="text1"/>
+          <w:lang w:eastAsia="es-ES"/>
+        </w:rPr>
+        <w:t>/</w:t>
+      </w:r>
+      <w:proofErr w:type="spellStart"/>
+      <w:r>
+        <w:rPr>
+          <w:rFonts w:asciiTheme="minorHAnsi" w:eastAsia="Times New Roman" w:hAnsiTheme="minorHAnsi" w:cstheme="minorHAnsi"/>
+          <w:color w:val="000000" w:themeColor="text1"/>
+          <w:lang w:eastAsia="es-ES"/>
+        </w:rPr>
+        <w:t>myId</w:t>
+      </w:r>
+      <w:proofErr w:type="spellEnd"/>
+      <w:r>
+        <w:rPr>
+          <w:rFonts w:asciiTheme="minorHAnsi" w:eastAsia="Times New Roman" w:hAnsiTheme="minorHAnsi" w:cstheme="minorHAnsi"/>
+          <w:color w:val="000000" w:themeColor="text1"/>
+          <w:lang w:eastAsia="es-ES"/>
+        </w:rPr>
+        <w:t xml:space="preserve"> – manda la id del que pregunta</w:t>
+      </w:r>
+    </w:p>
+    <w:p>
+      <w:pPr>
+        <w:pStyle w:val="Prrafodelista"/>
+        <w:numPr>
+          <w:ilvl w:val="0"/>
+          <w:numId w:val="16"/>
+        </w:numPr>
+        <w:jc w:val="both"/>
+        <w:rPr>
+          <w:rFonts w:asciiTheme="minorHAnsi" w:hAnsiTheme="minorHAnsi" w:cstheme="minorHAnsi"/>
+          <w:color w:val="000000" w:themeColor="text1"/>
+          <w:lang w:val="es-ES_tradnl"/>
+        </w:rPr>
+      </w:pPr>
+      <w:r>
+        <w:rPr>
+          <w:rFonts w:asciiTheme="minorHAnsi" w:eastAsia="Times New Roman" w:hAnsiTheme="minorHAnsi" w:cstheme="minorHAnsi"/>
+          <w:color w:val="000000" w:themeColor="text1"/>
+          <w:lang w:eastAsia="es-ES"/>
+        </w:rPr>
+        <w:t>/</w:t>
+      </w:r>
+      <w:proofErr w:type="spellStart"/>
+      <w:r>
+        <w:rPr>
+          <w:rFonts w:asciiTheme="minorHAnsi" w:eastAsia="Times New Roman" w:hAnsiTheme="minorHAnsi" w:cstheme="minorHAnsi"/>
+          <w:color w:val="000000" w:themeColor="text1"/>
+          <w:lang w:eastAsia="es-ES"/>
+        </w:rPr>
+        <w:t>restartPlaca</w:t>
+      </w:r>
+      <w:proofErr w:type="spellEnd"/>
+      <w:r>
+        <w:rPr>
+          <w:rFonts w:asciiTheme="minorHAnsi" w:eastAsia="Times New Roman" w:hAnsiTheme="minorHAnsi" w:cstheme="minorHAnsi"/>
+          <w:color w:val="000000" w:themeColor="text1"/>
+          <w:lang w:eastAsia="es-ES"/>
+        </w:rPr>
+        <w:t xml:space="preserve"> – hace que la placa vuelva a versión de fábrica tras un tiempo</w:t>
+      </w:r>
+    </w:p>
+    <w:p>
+      <w:pPr>
+        <w:pStyle w:val="Prrafodelista"/>
+        <w:numPr>
+          <w:ilvl w:val="0"/>
+          <w:numId w:val="16"/>
+        </w:numPr>
+        <w:jc w:val="both"/>
+        <w:rPr>
+          <w:rFonts w:asciiTheme="minorHAnsi" w:hAnsiTheme="minorHAnsi" w:cstheme="minorHAnsi"/>
+          <w:color w:val="000000" w:themeColor="text1"/>
+          <w:lang w:val="es-ES_tradnl"/>
+        </w:rPr>
+      </w:pPr>
+      <w:r>
+        <w:rPr>
+          <w:rFonts w:asciiTheme="minorHAnsi" w:eastAsia="Times New Roman" w:hAnsiTheme="minorHAnsi" w:cstheme="minorHAnsi"/>
+          <w:color w:val="000000" w:themeColor="text1"/>
+          <w:lang w:eastAsia="es-ES"/>
+        </w:rPr>
+        <w:t>/datos – devuelve al chat la energía solar e hidráulica generada, así como</w:t>
+      </w:r>
+      <w:r>
+        <w:rPr>
+          <w:rFonts w:asciiTheme="minorHAnsi" w:eastAsia="Times New Roman" w:hAnsiTheme="minorHAnsi" w:cstheme="minorHAnsi"/>
+          <w:color w:val="000000" w:themeColor="text1"/>
+          <w:lang w:eastAsia="es-ES"/>
+        </w:rPr>
+        <w:t xml:space="preserve"> los tóxicos</w:t>
+      </w:r>
+      <w:r>
+        <w:rPr>
+          <w:rFonts w:asciiTheme="minorHAnsi" w:eastAsia="Times New Roman" w:hAnsiTheme="minorHAnsi" w:cstheme="minorHAnsi"/>
+          <w:color w:val="000000" w:themeColor="text1"/>
+          <w:lang w:eastAsia="es-ES"/>
+        </w:rPr>
+        <w:t xml:space="preserve"> antes y tras el filtro y si el botón de encender el </w:t>
+      </w:r>
+      <w:proofErr w:type="spellStart"/>
+      <w:r>
+        <w:rPr>
+          <w:rFonts w:asciiTheme="minorHAnsi" w:eastAsia="Times New Roman" w:hAnsiTheme="minorHAnsi" w:cstheme="minorHAnsi"/>
+          <w:color w:val="000000" w:themeColor="text1"/>
+          <w:lang w:eastAsia="es-ES"/>
+        </w:rPr>
+        <w:t>display</w:t>
+      </w:r>
+      <w:proofErr w:type="spellEnd"/>
+      <w:r>
+        <w:rPr>
+          <w:rFonts w:asciiTheme="minorHAnsi" w:eastAsia="Times New Roman" w:hAnsiTheme="minorHAnsi" w:cstheme="minorHAnsi"/>
+          <w:color w:val="000000" w:themeColor="text1"/>
+          <w:lang w:eastAsia="es-ES"/>
+        </w:rPr>
+        <w:t xml:space="preserve"> está activo.</w:t>
+      </w:r>
+    </w:p>
+    <w:p>
+      <w:pPr>
+        <w:pStyle w:val="Prrafodelista"/>
+        <w:numPr>
+          <w:ilvl w:val="0"/>
+          <w:numId w:val="16"/>
+        </w:numPr>
+        <w:jc w:val="both"/>
+        <w:rPr>
+          <w:rFonts w:asciiTheme="minorHAnsi" w:hAnsiTheme="minorHAnsi" w:cstheme="minorHAnsi"/>
+          <w:color w:val="000000" w:themeColor="text1"/>
+          <w:lang w:val="es-ES_tradnl"/>
+        </w:rPr>
+      </w:pPr>
+      <w:r>
+        <w:rPr>
+          <w:rFonts w:asciiTheme="minorHAnsi" w:eastAsia="Times New Roman" w:hAnsiTheme="minorHAnsi" w:cstheme="minorHAnsi"/>
+          <w:color w:val="000000" w:themeColor="text1"/>
+          <w:lang w:eastAsia="es-ES"/>
+        </w:rPr>
+        <w:t>Comandos de preguntas de plantas (por petición del profesor)</w:t>
+      </w:r>
+    </w:p>
+    <w:p>
+      <w:pPr>
+        <w:pStyle w:val="Prrafodelista"/>
+        <w:numPr>
+          <w:ilvl w:val="0"/>
+          <w:numId w:val="16"/>
+        </w:numPr>
+        <w:jc w:val="both"/>
+        <w:rPr>
+          <w:rFonts w:asciiTheme="minorHAnsi" w:hAnsiTheme="minorHAnsi" w:cstheme="minorHAnsi"/>
+          <w:color w:val="FF0000"/>
+        </w:rPr>
+      </w:pPr>
+      <w:r>
+        <w:rPr>
+          <w:rFonts w:asciiTheme="minorHAnsi" w:eastAsia="Times New Roman" w:hAnsiTheme="minorHAnsi" w:cstheme="minorHAnsi"/>
+          <w:color w:val="FF0000"/>
+          <w:lang w:eastAsia="es-ES"/>
+        </w:rPr>
+        <w:t>TO-DO LINKAR A LAS ZONAS DEL GITHUB</w:t>
+      </w:r>
+      <w:r>
+        <w:rPr>
+          <w:rFonts w:asciiTheme="minorHAnsi" w:eastAsia="Times New Roman" w:hAnsiTheme="minorHAnsi" w:cstheme="minorHAnsi"/>
+          <w:color w:val="FF0000"/>
+          <w:lang w:eastAsia="es-ES"/>
+        </w:rPr>
+        <w:t xml:space="preserve"> COMO EN ANEXO 2</w:t>
+      </w:r>
+    </w:p>
+    <w:p>
+      <w:pPr>
         <w:rPr>
           <w:bCs/>
           <w:color w:val="808080" w:themeColor="background1" w:themeShade="80"/>
         </w:rPr>
       </w:pPr>
       <w:r>
-        <w:rPr>
-          <w:lang w:val="es-ES_tradnl"/>
-        </w:rPr>
-        <w:lastRenderedPageBreak/>
         <w:br w:type="page"/>
       </w:r>
     </w:p>
@@ -16807,6 +17122,114 @@
         <w:t>Hardware</w:t>
       </w:r>
       <w:bookmarkEnd w:id="24"/>
+    </w:p>
+    <w:p>
+      <w:pPr>
+        <w:jc w:val="both"/>
+        <w:rPr>
+          <w:rFonts w:asciiTheme="minorHAnsi" w:hAnsiTheme="minorHAnsi" w:cstheme="minorHAnsi"/>
+          <w:lang w:val="es-ES_tradnl"/>
+        </w:rPr>
+      </w:pPr>
+      <w:r>
+        <w:rPr>
+          <w:rFonts w:asciiTheme="minorHAnsi" w:hAnsiTheme="minorHAnsi" w:cstheme="minorHAnsi"/>
+          <w:lang w:val="es-ES_tradnl"/>
+        </w:rPr>
+        <w:t>Entre los dispositivos conectados</w:t>
+      </w:r>
+      <w:r>
+        <w:rPr>
+          <w:rFonts w:asciiTheme="minorHAnsi" w:hAnsiTheme="minorHAnsi" w:cstheme="minorHAnsi"/>
+          <w:lang w:val="es-ES_tradnl"/>
+        </w:rPr>
+        <w:t xml:space="preserve">, tenemos un </w:t>
+      </w:r>
+      <w:r>
+        <w:rPr>
+          <w:rFonts w:asciiTheme="minorHAnsi" w:hAnsiTheme="minorHAnsi" w:cstheme="minorHAnsi"/>
+          <w:lang w:val="es-ES_tradnl"/>
+        </w:rPr>
+        <w:t>interruptor</w:t>
+      </w:r>
+      <w:r>
+        <w:rPr>
+          <w:rFonts w:asciiTheme="minorHAnsi" w:hAnsiTheme="minorHAnsi" w:cstheme="minorHAnsi"/>
+          <w:lang w:val="es-ES_tradnl"/>
+        </w:rPr>
+        <w:t xml:space="preserve">, un sensor I2C de Humedad y temperatura (que simula las toxinas </w:t>
+      </w:r>
+      <w:proofErr w:type="spellStart"/>
+      <w:r>
+        <w:rPr>
+          <w:rFonts w:asciiTheme="minorHAnsi" w:hAnsiTheme="minorHAnsi" w:cstheme="minorHAnsi"/>
+          <w:lang w:val="es-ES_tradnl"/>
+        </w:rPr>
+        <w:t>post-filtro</w:t>
+      </w:r>
+      <w:proofErr w:type="spellEnd"/>
+      <w:r>
+        <w:rPr>
+          <w:rFonts w:asciiTheme="minorHAnsi" w:hAnsiTheme="minorHAnsi" w:cstheme="minorHAnsi"/>
+          <w:lang w:val="es-ES_tradnl"/>
+        </w:rPr>
+        <w:t>), un sensor I2C de luminosidad (que simula las toxinas antes del filtro)</w:t>
+      </w:r>
+      <w:r>
+        <w:rPr>
+          <w:rFonts w:asciiTheme="minorHAnsi" w:hAnsiTheme="minorHAnsi" w:cstheme="minorHAnsi"/>
+          <w:lang w:val="es-ES_tradnl"/>
+        </w:rPr>
+        <w:t xml:space="preserve">, un </w:t>
+      </w:r>
+      <w:proofErr w:type="spellStart"/>
+      <w:r>
+        <w:rPr>
+          <w:rFonts w:asciiTheme="minorHAnsi" w:hAnsiTheme="minorHAnsi" w:cstheme="minorHAnsi"/>
+          <w:lang w:val="es-ES_tradnl"/>
+        </w:rPr>
+        <w:t>Display</w:t>
+      </w:r>
+      <w:proofErr w:type="spellEnd"/>
+      <w:r>
+        <w:rPr>
+          <w:rFonts w:asciiTheme="minorHAnsi" w:hAnsiTheme="minorHAnsi" w:cstheme="minorHAnsi"/>
+          <w:lang w:val="es-ES_tradnl"/>
+        </w:rPr>
+        <w:t xml:space="preserve"> LCD por I2C para mostrar resultados cuando el </w:t>
+      </w:r>
+      <w:r>
+        <w:rPr>
+          <w:rFonts w:asciiTheme="minorHAnsi" w:hAnsiTheme="minorHAnsi" w:cstheme="minorHAnsi"/>
+          <w:lang w:val="es-ES_tradnl"/>
+        </w:rPr>
+        <w:t xml:space="preserve">interruptor </w:t>
+      </w:r>
+      <w:r>
+        <w:rPr>
+          <w:rFonts w:asciiTheme="minorHAnsi" w:hAnsiTheme="minorHAnsi" w:cstheme="minorHAnsi"/>
+          <w:lang w:val="es-ES_tradnl"/>
+        </w:rPr>
+        <w:t>mencionado se encuentra activo.</w:t>
+      </w:r>
+    </w:p>
+    <w:p>
+      <w:pPr>
+        <w:jc w:val="both"/>
+        <w:rPr>
+          <w:rFonts w:asciiTheme="minorHAnsi" w:hAnsiTheme="minorHAnsi" w:cstheme="minorHAnsi"/>
+          <w:color w:val="FF0000"/>
+          <w:lang w:val="es-ES_tradnl"/>
+        </w:rPr>
+      </w:pPr>
+      <w:r>
+        <w:rPr>
+          <w:rFonts w:asciiTheme="minorHAnsi" w:hAnsiTheme="minorHAnsi" w:cstheme="minorHAnsi"/>
+          <w:color w:val="FF0000"/>
+          <w:lang w:val="es-ES_tradnl"/>
+        </w:rPr>
+        <w:t>TO-DO RAÚL</w:t>
+      </w:r>
     </w:p>
     <w:p>
       <w:pPr>
@@ -17371,6 +17794,7 @@
           <w:color w:val="FF0000"/>
           <w:lang w:val="es-ES_tradnl"/>
         </w:rPr>
+        <w:lastRenderedPageBreak/>
         <w:t xml:space="preserve">Opcionalmente se pueden </w:t>
       </w:r>
       <w:r>
@@ -17456,104 +17880,463 @@
     <w:p>
       <w:pPr>
         <w:rPr>
-          <w:color w:val="FF0000"/>
-          <w:lang w:val="es-ES_tradnl"/>
-        </w:rPr>
-      </w:pPr>
-      <w:r>
-        <w:rPr>
-          <w:color w:val="FF0000"/>
-          <w:lang w:val="es-ES_tradnl"/>
+          <w:lang w:val="es-ES_tradnl"/>
+        </w:rPr>
+      </w:pPr>
+      <w:r>
+        <w:rPr>
+          <w:color w:val="FF0000"/>
+          <w:u w:val="single"/>
+          <w:lang w:val="es-ES_tradnl"/>
+        </w:rPr>
+        <w:t xml:space="preserve">TO-DO </w:t>
+      </w:r>
+      <w:r>
+        <w:rPr>
+          <w:color w:val="FF0000"/>
+          <w:u w:val="single"/>
+          <w:lang w:val="es-ES_tradnl"/>
+        </w:rPr>
+        <w:t>-ISMAEL</w:t>
+      </w:r>
+    </w:p>
+    <w:p>
+      <w:pPr>
+        <w:rPr>
+          <w:lang w:val="es-ES_tradnl"/>
+        </w:rPr>
+      </w:pPr>
+      <w:r>
+        <w:rPr>
+          <w:lang w:val="es-ES_tradnl"/>
+        </w:rPr>
+        <w:t>Operadores y usuarios:</w:t>
+      </w:r>
+    </w:p>
+    <w:p>
+      <w:pPr>
+        <w:pStyle w:val="Prrafodelista"/>
+        <w:numPr>
+          <w:ilvl w:val="0"/>
+          <w:numId w:val="17"/>
+        </w:numPr>
+        <w:rPr>
+          <w:lang w:val="es-ES_tradnl"/>
+        </w:rPr>
+      </w:pPr>
+      <w:r>
+        <w:rPr>
+          <w:lang w:val="es-ES_tradnl"/>
+        </w:rPr>
+        <w:t xml:space="preserve">cliente </w:t>
+      </w:r>
+      <w:proofErr w:type="spellStart"/>
+      <w:r>
+        <w:rPr>
+          <w:lang w:val="es-ES_tradnl"/>
+        </w:rPr>
+        <w:t>Telegram</w:t>
+      </w:r>
+      <w:proofErr w:type="spellEnd"/>
+      <w:r>
+        <w:rPr>
+          <w:lang w:val="es-ES_tradnl"/>
+        </w:rPr>
+        <w:t>: tiene rol de privilegio medio, y tiene ciertos privilegios también</w:t>
+      </w:r>
+    </w:p>
+    <w:p>
+      <w:pPr>
+        <w:pStyle w:val="Prrafodelista"/>
+        <w:numPr>
+          <w:ilvl w:val="0"/>
+          <w:numId w:val="17"/>
+        </w:numPr>
+        <w:rPr>
+          <w:lang w:val="es-ES_tradnl"/>
+        </w:rPr>
+      </w:pPr>
+      <w:r>
+        <w:rPr>
+          <w:lang w:val="es-ES_tradnl"/>
+        </w:rPr>
+        <w:t>cliente http</w:t>
+      </w:r>
+      <w:r>
+        <w:rPr>
+          <w:lang w:val="es-ES_tradnl"/>
+        </w:rPr>
+        <w:t>: el de la página web</w:t>
+      </w:r>
+    </w:p>
+    <w:p>
+      <w:pPr>
+        <w:pStyle w:val="Prrafodelista"/>
+        <w:numPr>
+          <w:ilvl w:val="0"/>
+          <w:numId w:val="17"/>
+        </w:numPr>
+        <w:rPr>
+          <w:lang w:val="es-ES_tradnl"/>
+        </w:rPr>
+      </w:pPr>
+      <w:r>
+        <w:rPr>
+          <w:lang w:val="es-ES_tradnl"/>
+        </w:rPr>
+        <w:t xml:space="preserve">cliente físico: es el que toca el botón del </w:t>
+      </w:r>
+      <w:proofErr w:type="spellStart"/>
+      <w:r>
+        <w:rPr>
+          <w:lang w:val="es-ES_tradnl"/>
+        </w:rPr>
+        <w:t>display</w:t>
+      </w:r>
+      <w:proofErr w:type="spellEnd"/>
+      <w:r>
+        <w:rPr>
+          <w:lang w:val="es-ES_tradnl"/>
+        </w:rPr>
+        <w:t xml:space="preserve"> para chequear, solo puede manipular la ESP32 físicamente en l </w:t>
+      </w:r>
+      <w:proofErr w:type="spellStart"/>
+      <w:r>
+        <w:rPr>
+          <w:lang w:val="es-ES_tradnl"/>
+        </w:rPr>
+        <w:t>ode</w:t>
+      </w:r>
+      <w:proofErr w:type="spellEnd"/>
+      <w:r>
+        <w:rPr>
+          <w:lang w:val="es-ES_tradnl"/>
+        </w:rPr>
+        <w:t xml:space="preserve"> activar/desactivar switch, tiene pocos privilegios.</w:t>
+      </w:r>
+    </w:p>
+    <w:p>
+      <w:pPr>
+        <w:pStyle w:val="Prrafodelista"/>
+        <w:numPr>
+          <w:ilvl w:val="0"/>
+          <w:numId w:val="17"/>
+        </w:numPr>
+        <w:rPr>
+          <w:lang w:val="es-ES_tradnl"/>
+        </w:rPr>
+      </w:pPr>
+      <w:r>
+        <w:rPr>
+          <w:lang w:val="es-ES_tradnl"/>
+        </w:rPr>
+        <w:t>Usuario</w:t>
+      </w:r>
+      <w:r>
+        <w:rPr>
+          <w:lang w:val="es-ES_tradnl"/>
+        </w:rPr>
+        <w:t xml:space="preserve"> </w:t>
+      </w:r>
+      <w:proofErr w:type="spellStart"/>
+      <w:r>
+        <w:rPr>
+          <w:lang w:val="es-ES_tradnl"/>
+        </w:rPr>
+        <w:t>Thingsboard</w:t>
+      </w:r>
+      <w:proofErr w:type="spellEnd"/>
+      <w:r>
+        <w:rPr>
+          <w:lang w:val="es-ES_tradnl"/>
+        </w:rPr>
+        <w:t>.</w:t>
+      </w:r>
+    </w:p>
+    <w:p>
+      <w:pPr>
+        <w:rPr>
+          <w:lang w:val="es-ES_tradnl"/>
+        </w:rPr>
+      </w:pPr>
+      <w:r>
+        <w:rPr>
+          <w:lang w:val="es-ES_tradnl"/>
+        </w:rPr>
+        <w:t xml:space="preserve">Caso de uso 0: se enciende el switch del </w:t>
+      </w:r>
+      <w:proofErr w:type="spellStart"/>
+      <w:r>
+        <w:rPr>
+          <w:lang w:val="es-ES_tradnl"/>
+        </w:rPr>
+        <w:t>display</w:t>
+      </w:r>
+      <w:proofErr w:type="spellEnd"/>
+      <w:r>
+        <w:rPr>
+          <w:lang w:val="es-ES_tradnl"/>
+        </w:rPr>
+        <w:t>.</w:t>
+      </w:r>
+    </w:p>
+    <w:p>
+      <w:pPr>
+        <w:rPr>
+          <w:lang w:val="es-ES_tradnl"/>
+        </w:rPr>
+      </w:pPr>
+      <w:r>
+        <w:rPr>
+          <w:lang w:val="es-ES_tradnl"/>
+        </w:rPr>
+        <w:t xml:space="preserve">Caso de uso 1: </w:t>
+      </w:r>
+      <w:r>
+        <w:rPr>
+          <w:lang w:val="es-ES_tradnl"/>
+        </w:rPr>
+        <w:t>filtro roto</w:t>
+      </w:r>
+      <w:r>
+        <w:rPr>
+          <w:lang w:val="es-ES_tradnl"/>
+        </w:rPr>
+        <w:t>.</w:t>
+      </w:r>
+    </w:p>
+    <w:p>
+      <w:pPr>
+        <w:rPr>
+          <w:lang w:val="es-ES_tradnl"/>
+        </w:rPr>
+      </w:pPr>
+      <w:r>
+        <w:rPr>
+          <w:lang w:val="es-ES_tradnl"/>
+        </w:rPr>
+        <w:t xml:space="preserve">Caso de uso </w:t>
+      </w:r>
+      <w:r>
+        <w:rPr>
+          <w:lang w:val="es-ES_tradnl"/>
+        </w:rPr>
+        <w:t>2</w:t>
+      </w:r>
+      <w:r>
+        <w:rPr>
+          <w:lang w:val="es-ES_tradnl"/>
+        </w:rPr>
+        <w:t>: alta toxicidad antes del filtro.</w:t>
+      </w:r>
+    </w:p>
+    <w:p>
+      <w:pPr>
+        <w:rPr>
+          <w:lang w:val="es-ES_tradnl"/>
+        </w:rPr>
+      </w:pPr>
+      <w:r>
+        <w:rPr>
+          <w:lang w:val="es-ES_tradnl"/>
+        </w:rPr>
+        <w:t xml:space="preserve">Caso de uso </w:t>
+      </w:r>
+      <w:r>
+        <w:rPr>
+          <w:lang w:val="es-ES_tradnl"/>
+        </w:rPr>
+        <w:t>3</w:t>
+      </w:r>
+      <w:r>
+        <w:rPr>
+          <w:lang w:val="es-ES_tradnl"/>
+        </w:rPr>
+        <w:t>: alta toxicidad tras el filtro</w:t>
+      </w:r>
+      <w:r>
+        <w:rPr>
+          <w:lang w:val="es-ES_tradnl"/>
+        </w:rPr>
+        <w:t>.</w:t>
+      </w:r>
+    </w:p>
+    <w:p>
+      <w:pPr>
+        <w:rPr>
+          <w:lang w:val="es-ES_tradnl"/>
+        </w:rPr>
+      </w:pPr>
+      <w:r>
+        <w:rPr>
+          <w:lang w:val="es-ES_tradnl"/>
+        </w:rPr>
+        <w:t xml:space="preserve">Caso de uso </w:t>
+      </w:r>
+      <w:r>
+        <w:rPr>
+          <w:lang w:val="es-ES_tradnl"/>
+        </w:rPr>
+        <w:t>4</w:t>
+      </w:r>
+      <w:r>
+        <w:rPr>
+          <w:lang w:val="es-ES_tradnl"/>
+        </w:rPr>
+        <w:t xml:space="preserve">: </w:t>
+      </w:r>
+      <w:r>
+        <w:rPr>
+          <w:lang w:val="es-ES_tradnl"/>
+        </w:rPr>
+        <w:t>poca energía generada.</w:t>
+      </w:r>
+    </w:p>
+    <w:p>
+      <w:pPr>
+        <w:rPr>
+          <w:lang w:val="es-ES_tradnl"/>
+        </w:rPr>
+      </w:pPr>
+      <w:r>
+        <w:rPr>
+          <w:lang w:val="es-ES_tradnl"/>
+        </w:rPr>
+        <w:t xml:space="preserve">Caso de uso </w:t>
+      </w:r>
+      <w:r>
+        <w:rPr>
+          <w:lang w:val="es-ES_tradnl"/>
+        </w:rPr>
+        <w:t>5</w:t>
+      </w:r>
+      <w:r>
+        <w:rPr>
+          <w:lang w:val="es-ES_tradnl"/>
+        </w:rPr>
+        <w:t xml:space="preserve">: </w:t>
+      </w:r>
+      <w:r>
+        <w:rPr>
+          <w:lang w:val="es-ES_tradnl"/>
+        </w:rPr>
+        <w:t xml:space="preserve">mucha </w:t>
+      </w:r>
+      <w:r>
+        <w:rPr>
+          <w:lang w:val="es-ES_tradnl"/>
+        </w:rPr>
+        <w:t>energía generada.</w:t>
+      </w:r>
+    </w:p>
+    <w:p>
+      <w:pPr>
+        <w:rPr>
+          <w:lang w:val="es-ES_tradnl"/>
+        </w:rPr>
+      </w:pPr>
+    </w:p>
+    <w:p>
+      <w:pPr>
+        <w:rPr>
+          <w:color w:val="FF0000"/>
+          <w:lang w:val="es-ES_tradnl"/>
+        </w:rPr>
+      </w:pPr>
+      <w:r>
+        <w:rPr>
+          <w:color w:val="FF0000"/>
+          <w:lang w:val="es-ES_tradnl"/>
+        </w:rPr>
+        <w:t xml:space="preserve">Operadores y usuarios. Actores que van a utilizar el SBC. Qué roles tienen (p. ej administrador, </w:t>
+      </w:r>
+      <w:r>
+        <w:rPr>
+          <w:color w:val="FF0000"/>
+          <w:lang w:val="es-ES_tradnl"/>
+        </w:rPr>
+        <w:t xml:space="preserve">bedel, </w:t>
+      </w:r>
+      <w:r>
+        <w:rPr>
+          <w:color w:val="FF0000"/>
+          <w:lang w:val="es-ES_tradnl"/>
+        </w:rPr>
+        <w:t>vendedor,</w:t>
+      </w:r>
+      <w:r>
+        <w:rPr>
+          <w:color w:val="FF0000"/>
+          <w:lang w:val="es-ES_tradnl"/>
+        </w:rPr>
+        <w:t xml:space="preserve"> estudiante, viandante</w:t>
+      </w:r>
+      <w:r>
+        <w:rPr>
+          <w:color w:val="FF0000"/>
+          <w:lang w:val="es-ES_tradnl"/>
+        </w:rPr>
+        <w:t xml:space="preserve"> etc.)</w:t>
+      </w:r>
+      <w:r>
+        <w:rPr>
+          <w:color w:val="FF0000"/>
+          <w:lang w:val="es-ES_tradnl"/>
+        </w:rPr>
+        <w:t xml:space="preserve">. </w:t>
+      </w:r>
+      <w:r>
+        <w:rPr>
+          <w:color w:val="FF0000"/>
+          <w:lang w:val="es-ES_tradnl"/>
+        </w:rPr>
+        <w:t>Describir casos de uso de cada actor</w:t>
+      </w:r>
+      <w:r>
+        <w:rPr>
+          <w:color w:val="FF0000"/>
+          <w:lang w:val="es-ES_tradnl"/>
+        </w:rPr>
+        <w:t xml:space="preserve"> en una </w:t>
+      </w:r>
+      <w:r>
+        <w:rPr>
+          <w:color w:val="FF0000"/>
+          <w:lang w:val="es-ES_tradnl"/>
+        </w:rPr>
+        <w:t>o varias figuras (No complicarse demasiado en la documentación de esta subsección).</w:t>
+      </w:r>
+    </w:p>
+    <w:p>
+      <w:pPr>
+        <w:rPr>
+          <w:color w:val="FF0000"/>
+          <w:lang w:val="es-ES_tradnl"/>
+        </w:rPr>
+      </w:pPr>
+      <w:r>
+        <w:rPr>
+          <w:color w:val="FF0000"/>
+          <w:lang w:val="es-ES_tradnl"/>
+        </w:rPr>
+        <w:t>Por ejemplo:</w:t>
+      </w:r>
+    </w:p>
+    <w:p>
+      <w:pPr>
+        <w:jc w:val="center"/>
+        <w:rPr>
+          <w:color w:val="FF0000"/>
+          <w:lang w:val="es-ES_tradnl"/>
+        </w:rPr>
+      </w:pPr>
+      <w:r>
+        <w:rPr>
+          <w:noProof/>
+          <w:color w:val="FF0000"/>
+          <w:lang w:val="en-US"/>
         </w:rPr>
         <w:lastRenderedPageBreak/>
-        <w:t xml:space="preserve">Operadores y usuarios. Actores que van a utilizar el SBC. Qué roles tienen (p. ej administrador, </w:t>
-      </w:r>
-      <w:r>
-        <w:rPr>
-          <w:color w:val="FF0000"/>
-          <w:lang w:val="es-ES_tradnl"/>
-        </w:rPr>
-        <w:t xml:space="preserve">bedel, </w:t>
-      </w:r>
-      <w:r>
-        <w:rPr>
-          <w:color w:val="FF0000"/>
-          <w:lang w:val="es-ES_tradnl"/>
-        </w:rPr>
-        <w:t>vendedor,</w:t>
-      </w:r>
-      <w:r>
-        <w:rPr>
-          <w:color w:val="FF0000"/>
-          <w:lang w:val="es-ES_tradnl"/>
-        </w:rPr>
-        <w:t xml:space="preserve"> estudiante, viandante</w:t>
-      </w:r>
-      <w:r>
-        <w:rPr>
-          <w:color w:val="FF0000"/>
-          <w:lang w:val="es-ES_tradnl"/>
-        </w:rPr>
-        <w:t xml:space="preserve"> etc.)</w:t>
-      </w:r>
-      <w:r>
-        <w:rPr>
-          <w:color w:val="FF0000"/>
-          <w:lang w:val="es-ES_tradnl"/>
-        </w:rPr>
-        <w:t xml:space="preserve">. </w:t>
-      </w:r>
-      <w:r>
-        <w:rPr>
-          <w:color w:val="FF0000"/>
-          <w:lang w:val="es-ES_tradnl"/>
-        </w:rPr>
-        <w:t>Describir casos de uso de cada actor</w:t>
-      </w:r>
-      <w:r>
-        <w:rPr>
-          <w:color w:val="FF0000"/>
-          <w:lang w:val="es-ES_tradnl"/>
-        </w:rPr>
-        <w:t xml:space="preserve"> en una </w:t>
-      </w:r>
-      <w:r>
-        <w:rPr>
-          <w:color w:val="FF0000"/>
-          <w:lang w:val="es-ES_tradnl"/>
-        </w:rPr>
-        <w:t>o varias figuras (No complicarse demasiado en la documentación de esta subsección).</w:t>
-      </w:r>
-    </w:p>
-    <w:p>
-      <w:pPr>
-        <w:rPr>
-          <w:color w:val="FF0000"/>
-          <w:lang w:val="es-ES_tradnl"/>
-        </w:rPr>
-      </w:pPr>
-      <w:r>
-        <w:rPr>
-          <w:color w:val="FF0000"/>
-          <w:lang w:val="es-ES_tradnl"/>
-        </w:rPr>
-        <w:t>Por ejemplo:</w:t>
-      </w:r>
-    </w:p>
-    <w:p>
-      <w:pPr>
-        <w:jc w:val="center"/>
-        <w:rPr>
-          <w:color w:val="FF0000"/>
-          <w:lang w:val="es-ES_tradnl"/>
-        </w:rPr>
-      </w:pPr>
-      <w:r>
-        <w:rPr>
-          <w:noProof/>
-          <w:color w:val="FF0000"/>
-          <w:lang w:val="en-US"/>
-        </w:rPr>
         <w:drawing>
           <wp:inline distT="0" distB="0" distL="0" distR="0" wp14:anchorId="284F192D" wp14:editId="7D85A59E">
             <wp:extent cx="6124574" cy="3164364"/>
@@ -17725,6 +18508,13 @@
         </w:rPr>
         <w:t>”.</w:t>
       </w:r>
+      <w:r>
+        <w:rPr>
+          <w:color w:val="FF0000"/>
+          <w:lang w:val="es-ES_tradnl"/>
+        </w:rPr>
+        <w:t xml:space="preserve"> TO-DO</w:t>
+      </w:r>
     </w:p>
     <w:p>
       <w:pPr>
@@ -17792,6 +18582,22 @@
         <w:t>del sistema</w:t>
       </w:r>
       <w:bookmarkEnd w:id="26"/>
+    </w:p>
+    <w:p>
+      <w:pPr>
+        <w:spacing w:after="120" w:line="360" w:lineRule="auto"/>
+        <w:rPr>
+          <w:color w:val="FF0000"/>
+          <w:lang w:val="es-ES_tradnl"/>
+        </w:rPr>
+      </w:pPr>
+      <w:r>
+        <w:rPr>
+          <w:color w:val="FF0000"/>
+          <w:lang w:val="es-ES_tradnl"/>
+        </w:rPr>
+        <w:t>TO-DO RIÑON</w:t>
+      </w:r>
     </w:p>
     <w:p>
       <w:pPr>
@@ -18610,6 +19416,32 @@
           <w:lang w:val="es-ES_tradnl"/>
         </w:rPr>
         <w:t>:</w:t>
+      </w:r>
+    </w:p>
+    <w:p>
+      <w:pPr>
+        <w:spacing w:after="120" w:line="360" w:lineRule="auto"/>
+        <w:rPr>
+          <w:color w:val="FF0000"/>
+          <w:u w:val="single"/>
+          <w:lang w:val="es-ES_tradnl"/>
+        </w:rPr>
+      </w:pPr>
+      <w:r>
+        <w:rPr>
+          <w:color w:val="FF0000"/>
+          <w:u w:val="single"/>
+          <w:lang w:val="es-ES_tradnl"/>
+        </w:rPr>
+        <w:t>TO-DO: aplicando los 6 casos de uso mencionados anteriormente -I</w:t>
+      </w:r>
+      <w:r>
+        <w:rPr>
+          <w:color w:val="FF0000"/>
+          <w:u w:val="single"/>
+          <w:lang w:val="es-ES_tradnl"/>
+        </w:rPr>
+        <w:t>SMAEL</w:t>
       </w:r>
     </w:p>
     <w:tbl>
@@ -18800,6 +19632,7 @@
               <w:rPr>
                 <w:lang w:val="es-ES_tradnl"/>
               </w:rPr>
+              <w:lastRenderedPageBreak/>
               <w:t xml:space="preserve">En esta demostración se va a </w:t>
             </w:r>
             <w:r>
@@ -19391,6 +20224,21 @@
     <w:p>
       <w:pPr>
         <w:rPr>
+          <w:color w:val="FF0000"/>
+          <w:lang w:val="es-ES_tradnl"/>
+        </w:rPr>
+      </w:pPr>
+      <w:r>
+        <w:rPr>
+          <w:color w:val="FF0000"/>
+          <w:lang w:val="es-ES_tradnl"/>
+        </w:rPr>
+        <w:t>TO-DO entre todos</w:t>
+      </w:r>
+    </w:p>
+    <w:p>
+      <w:pPr>
+        <w:rPr>
           <w:lang w:val="es-ES_tradnl"/>
         </w:rPr>
       </w:pPr>
@@ -19462,7 +20310,39 @@
           <w:noProof/>
           <w:lang w:val="es-ES_tradnl"/>
         </w:rPr>
-        <w:t xml:space="preserve">Además por falta de presupuesto y equipo especializado no pudioms probar los sistemas interactuando con el agua en sí, sino utilizando el aire como fluido para simular la generación de electricidad, y dos sensores no relacionados para simualr la medida de toxinas antes y después de un filtro (que tampoco se puedo probar).  </w:t>
+        <w:t xml:space="preserve">Además por falta de presupuesto y equipo especializado no </w:t>
+      </w:r>
+      <w:r>
+        <w:rPr>
+          <w:rFonts w:asciiTheme="minorHAnsi" w:hAnsiTheme="minorHAnsi" w:cstheme="minorHAnsi"/>
+          <w:noProof/>
+          <w:lang w:val="es-ES_tradnl"/>
+        </w:rPr>
+        <w:t>pudim</w:t>
+      </w:r>
+      <w:r>
+        <w:rPr>
+          <w:rFonts w:asciiTheme="minorHAnsi" w:hAnsiTheme="minorHAnsi" w:cstheme="minorHAnsi"/>
+          <w:noProof/>
+          <w:lang w:val="es-ES_tradnl"/>
+        </w:rPr>
+        <w:t>o</w:t>
+      </w:r>
+      <w:r>
+        <w:rPr>
+          <w:rFonts w:asciiTheme="minorHAnsi" w:hAnsiTheme="minorHAnsi" w:cstheme="minorHAnsi"/>
+          <w:noProof/>
+          <w:lang w:val="es-ES_tradnl"/>
+        </w:rPr>
+        <w:t>s</w:t>
+      </w:r>
+      <w:r>
+        <w:rPr>
+          <w:rFonts w:asciiTheme="minorHAnsi" w:hAnsiTheme="minorHAnsi" w:cstheme="minorHAnsi"/>
+          <w:noProof/>
+          <w:lang w:val="es-ES_tradnl"/>
+        </w:rPr>
+        <w:t xml:space="preserve"> probar los sistemas interactuando con el agua en sí, sino utilizando el aire como fluido para simular la generación de electricidad, y dos sensores no relacionados para simualr la medida de toxinas antes y después de un filtro (que tampoco se puedo probar).  </w:t>
       </w:r>
     </w:p>
     <w:p>
@@ -21461,7 +22341,6 @@
       <w:pPr>
         <w:rPr>
           <w:rStyle w:val="Hipervnculo"/>
-          <w:color w:val="auto"/>
           <w:lang w:val="es-ES_tradnl"/>
         </w:rPr>
       </w:pPr>
@@ -21512,6 +22391,95 @@
           <w:t>https://github.com/tardisfromtornspace/SBC_22_M_01/tree/main/simple</w:t>
         </w:r>
       </w:hyperlink>
+    </w:p>
+    <w:p>
+      <w:pPr>
+        <w:rPr>
+          <w:rStyle w:val="Hipervnculo"/>
+          <w:color w:val="000000" w:themeColor="text1"/>
+          <w:u w:val="none"/>
+          <w:lang w:val="es-ES_tradnl"/>
+        </w:rPr>
+      </w:pPr>
+      <w:r>
+        <w:rPr>
+          <w:rStyle w:val="Hipervnculo"/>
+          <w:color w:val="000000" w:themeColor="text1"/>
+          <w:u w:val="none"/>
+          <w:lang w:val="es-ES_tradnl"/>
+        </w:rPr>
+        <w:t>Sh2lib en nuestro código:</w:t>
+      </w:r>
+    </w:p>
+    <w:p>
+      <w:pPr>
+        <w:rPr>
+          <w:rStyle w:val="Hipervnculo"/>
+          <w:lang w:val="es-ES_tradnl"/>
+        </w:rPr>
+      </w:pPr>
+      <w:r>
+        <w:rPr>
+          <w:rStyle w:val="Hipervnculo"/>
+          <w:lang w:val="es-ES_tradnl"/>
+        </w:rPr>
+        <w:t>https://github.com/tardisfromtornspace/SBC_22_M_01/blob/8ef4beb11bd3d9e9c73ab4b9fb0adb6a39717e43/simple/components/sh2lib/sh2lib.c#L14</w:t>
+      </w:r>
+    </w:p>
+    <w:p>
+      <w:pPr>
+        <w:rPr>
+          <w:rStyle w:val="Hipervnculo"/>
+          <w:color w:val="000000" w:themeColor="text1"/>
+          <w:u w:val="none"/>
+          <w:lang w:val="es-ES_tradnl"/>
+        </w:rPr>
+      </w:pPr>
+      <w:r>
+        <w:rPr>
+          <w:rStyle w:val="Hipervnculo"/>
+          <w:color w:val="000000" w:themeColor="text1"/>
+          <w:u w:val="none"/>
+          <w:lang w:val="es-ES_tradnl"/>
+        </w:rPr>
+        <w:t>Switches diferentes respecto al ejemplo original de Thingsboard</w:t>
+      </w:r>
+      <w:r>
+        <w:rPr>
+          <w:rStyle w:val="Hipervnculo"/>
+          <w:color w:val="000000" w:themeColor="text1"/>
+          <w:u w:val="none"/>
+          <w:lang w:val="es-ES_tradnl"/>
+        </w:rPr>
+        <w:t>:</w:t>
+      </w:r>
+    </w:p>
+    <w:p>
+      <w:pPr>
+        <w:rPr>
+          <w:rStyle w:val="Hipervnculo"/>
+          <w:u w:val="none"/>
+          <w:lang w:val="es-ES_tradnl"/>
+        </w:rPr>
+      </w:pPr>
+      <w:hyperlink r:id="rId45" w:history="1">
+        <w:r>
+          <w:rPr>
+            <w:rStyle w:val="Hipervnculo"/>
+            <w:lang w:val="es-ES_tradnl"/>
+          </w:rPr>
+          <w:t>https://github.com/tardisfromtornspace/SBC_22_M_01/blob/661ea3224f9320f38c3634cac50292e4f2267927/ota/esp32-ota/main/main.c#L89</w:t>
+        </w:r>
+      </w:hyperlink>
+    </w:p>
+    <w:p>
+      <w:pPr>
+        <w:rPr>
+          <w:rStyle w:val="Hipervnculo"/>
+          <w:u w:val="none"/>
+          <w:lang w:val="es-ES_tradnl"/>
+        </w:rPr>
+      </w:pPr>
     </w:p>
     <w:p>
       <w:pPr>
@@ -21751,35 +22719,6 @@
       <w:r>
         <w:continuationSeparator/>
       </w:r>
-    </w:p>
-  </w:footnote>
-  <w:footnote w:id="1">
-    <w:p>
-      <w:pPr>
-        <w:pStyle w:val="Textonotapie"/>
-      </w:pPr>
-      <w:r>
-        <w:rPr>
-          <w:rStyle w:val="Refdenotaalpie"/>
-        </w:rPr>
-        <w:footnoteRef/>
-      </w:r>
-      <w:r>
-        <w:t xml:space="preserve"> Thingsboard versión demo: </w:t>
-      </w:r>
-      <w:hyperlink r:id="rId1" w:history="1">
-        <w:r>
-          <w:rPr>
-            <w:rStyle w:val="Hipervnculo"/>
-          </w:rPr>
-          <w:t>https://demo.thingsboard.io/</w:t>
-        </w:r>
-      </w:hyperlink>
-    </w:p>
-    <w:p>
-      <w:pPr>
-        <w:pStyle w:val="Textonotapie"/>
-      </w:pPr>
     </w:p>
   </w:footnote>
 </w:footnotes>
@@ -22371,6 +23310,119 @@
     </w:lvl>
   </w:abstractNum>
   <w:abstractNum w:abstractNumId="3" w15:restartNumberingAfterBreak="0">
+    <w:nsid w:val="1319567D"/>
+    <w:multiLevelType w:val="hybridMultilevel"/>
+    <w:tmpl w:val="8C3085C6"/>
+    <w:lvl w:ilvl="0" w:tplc="0C0A0001">
+      <w:start w:val="1"/>
+      <w:numFmt w:val="bullet"/>
+      <w:lvlText w:val=""/>
+      <w:lvlJc w:val="left"/>
+      <w:pPr>
+        <w:ind w:left="1440" w:hanging="360"/>
+      </w:pPr>
+      <w:rPr>
+        <w:rFonts w:ascii="Symbol" w:hAnsi="Symbol" w:hint="default"/>
+      </w:rPr>
+    </w:lvl>
+    <w:lvl w:ilvl="1" w:tplc="0C0A0003" w:tentative="1">
+      <w:start w:val="1"/>
+      <w:numFmt w:val="bullet"/>
+      <w:lvlText w:val="o"/>
+      <w:lvlJc w:val="left"/>
+      <w:pPr>
+        <w:ind w:left="2160" w:hanging="360"/>
+      </w:pPr>
+      <w:rPr>
+        <w:rFonts w:ascii="Courier New" w:hAnsi="Courier New" w:cs="Courier New" w:hint="default"/>
+      </w:rPr>
+    </w:lvl>
+    <w:lvl w:ilvl="2" w:tplc="0C0A0005" w:tentative="1">
+      <w:start w:val="1"/>
+      <w:numFmt w:val="bullet"/>
+      <w:lvlText w:val=""/>
+      <w:lvlJc w:val="left"/>
+      <w:pPr>
+        <w:ind w:left="2880" w:hanging="360"/>
+      </w:pPr>
+      <w:rPr>
+        <w:rFonts w:ascii="Wingdings" w:hAnsi="Wingdings" w:hint="default"/>
+      </w:rPr>
+    </w:lvl>
+    <w:lvl w:ilvl="3" w:tplc="0C0A0001" w:tentative="1">
+      <w:start w:val="1"/>
+      <w:numFmt w:val="bullet"/>
+      <w:lvlText w:val=""/>
+      <w:lvlJc w:val="left"/>
+      <w:pPr>
+        <w:ind w:left="3600" w:hanging="360"/>
+      </w:pPr>
+      <w:rPr>
+        <w:rFonts w:ascii="Symbol" w:hAnsi="Symbol" w:hint="default"/>
+      </w:rPr>
+    </w:lvl>
+    <w:lvl w:ilvl="4" w:tplc="0C0A0003" w:tentative="1">
+      <w:start w:val="1"/>
+      <w:numFmt w:val="bullet"/>
+      <w:lvlText w:val="o"/>
+      <w:lvlJc w:val="left"/>
+      <w:pPr>
+        <w:ind w:left="4320" w:hanging="360"/>
+      </w:pPr>
+      <w:rPr>
+        <w:rFonts w:ascii="Courier New" w:hAnsi="Courier New" w:cs="Courier New" w:hint="default"/>
+      </w:rPr>
+    </w:lvl>
+    <w:lvl w:ilvl="5" w:tplc="0C0A0005" w:tentative="1">
+      <w:start w:val="1"/>
+      <w:numFmt w:val="bullet"/>
+      <w:lvlText w:val=""/>
+      <w:lvlJc w:val="left"/>
+      <w:pPr>
+        <w:ind w:left="5040" w:hanging="360"/>
+      </w:pPr>
+      <w:rPr>
+        <w:rFonts w:ascii="Wingdings" w:hAnsi="Wingdings" w:hint="default"/>
+      </w:rPr>
+    </w:lvl>
+    <w:lvl w:ilvl="6" w:tplc="0C0A0001" w:tentative="1">
+      <w:start w:val="1"/>
+      <w:numFmt w:val="bullet"/>
+      <w:lvlText w:val=""/>
+      <w:lvlJc w:val="left"/>
+      <w:pPr>
+        <w:ind w:left="5760" w:hanging="360"/>
+      </w:pPr>
+      <w:rPr>
+        <w:rFonts w:ascii="Symbol" w:hAnsi="Symbol" w:hint="default"/>
+      </w:rPr>
+    </w:lvl>
+    <w:lvl w:ilvl="7" w:tplc="0C0A0003" w:tentative="1">
+      <w:start w:val="1"/>
+      <w:numFmt w:val="bullet"/>
+      <w:lvlText w:val="o"/>
+      <w:lvlJc w:val="left"/>
+      <w:pPr>
+        <w:ind w:left="6480" w:hanging="360"/>
+      </w:pPr>
+      <w:rPr>
+        <w:rFonts w:ascii="Courier New" w:hAnsi="Courier New" w:cs="Courier New" w:hint="default"/>
+      </w:rPr>
+    </w:lvl>
+    <w:lvl w:ilvl="8" w:tplc="0C0A0005" w:tentative="1">
+      <w:start w:val="1"/>
+      <w:numFmt w:val="bullet"/>
+      <w:lvlText w:val=""/>
+      <w:lvlJc w:val="left"/>
+      <w:pPr>
+        <w:ind w:left="7200" w:hanging="360"/>
+      </w:pPr>
+      <w:rPr>
+        <w:rFonts w:ascii="Wingdings" w:hAnsi="Wingdings" w:hint="default"/>
+      </w:rPr>
+    </w:lvl>
+  </w:abstractNum>
+  <w:abstractNum w:abstractNumId="4" w15:restartNumberingAfterBreak="0">
     <w:nsid w:val="1B9B4A50"/>
     <w:multiLevelType w:val="hybridMultilevel"/>
     <w:tmpl w:val="46DAADEE"/>
@@ -22483,7 +23535,7 @@
       </w:rPr>
     </w:lvl>
   </w:abstractNum>
-  <w:abstractNum w:abstractNumId="4" w15:restartNumberingAfterBreak="0">
+  <w:abstractNum w:abstractNumId="5" w15:restartNumberingAfterBreak="0">
     <w:nsid w:val="24B03405"/>
     <w:multiLevelType w:val="hybridMultilevel"/>
     <w:tmpl w:val="B6A6B290"/>
@@ -22596,7 +23648,120 @@
       </w:rPr>
     </w:lvl>
   </w:abstractNum>
-  <w:abstractNum w:abstractNumId="5" w15:restartNumberingAfterBreak="0">
+  <w:abstractNum w:abstractNumId="6" w15:restartNumberingAfterBreak="0">
+    <w:nsid w:val="320E740D"/>
+    <w:multiLevelType w:val="hybridMultilevel"/>
+    <w:tmpl w:val="B4C208CE"/>
+    <w:lvl w:ilvl="0" w:tplc="0C0A0001">
+      <w:start w:val="1"/>
+      <w:numFmt w:val="bullet"/>
+      <w:lvlText w:val=""/>
+      <w:lvlJc w:val="left"/>
+      <w:pPr>
+        <w:ind w:left="720" w:hanging="360"/>
+      </w:pPr>
+      <w:rPr>
+        <w:rFonts w:ascii="Symbol" w:hAnsi="Symbol" w:hint="default"/>
+      </w:rPr>
+    </w:lvl>
+    <w:lvl w:ilvl="1" w:tplc="0C0A0003" w:tentative="1">
+      <w:start w:val="1"/>
+      <w:numFmt w:val="bullet"/>
+      <w:lvlText w:val="o"/>
+      <w:lvlJc w:val="left"/>
+      <w:pPr>
+        <w:ind w:left="1440" w:hanging="360"/>
+      </w:pPr>
+      <w:rPr>
+        <w:rFonts w:ascii="Courier New" w:hAnsi="Courier New" w:cs="Courier New" w:hint="default"/>
+      </w:rPr>
+    </w:lvl>
+    <w:lvl w:ilvl="2" w:tplc="0C0A0005" w:tentative="1">
+      <w:start w:val="1"/>
+      <w:numFmt w:val="bullet"/>
+      <w:lvlText w:val=""/>
+      <w:lvlJc w:val="left"/>
+      <w:pPr>
+        <w:ind w:left="2160" w:hanging="360"/>
+      </w:pPr>
+      <w:rPr>
+        <w:rFonts w:ascii="Wingdings" w:hAnsi="Wingdings" w:hint="default"/>
+      </w:rPr>
+    </w:lvl>
+    <w:lvl w:ilvl="3" w:tplc="0C0A0001" w:tentative="1">
+      <w:start w:val="1"/>
+      <w:numFmt w:val="bullet"/>
+      <w:lvlText w:val=""/>
+      <w:lvlJc w:val="left"/>
+      <w:pPr>
+        <w:ind w:left="2880" w:hanging="360"/>
+      </w:pPr>
+      <w:rPr>
+        <w:rFonts w:ascii="Symbol" w:hAnsi="Symbol" w:hint="default"/>
+      </w:rPr>
+    </w:lvl>
+    <w:lvl w:ilvl="4" w:tplc="0C0A0003" w:tentative="1">
+      <w:start w:val="1"/>
+      <w:numFmt w:val="bullet"/>
+      <w:lvlText w:val="o"/>
+      <w:lvlJc w:val="left"/>
+      <w:pPr>
+        <w:ind w:left="3600" w:hanging="360"/>
+      </w:pPr>
+      <w:rPr>
+        <w:rFonts w:ascii="Courier New" w:hAnsi="Courier New" w:cs="Courier New" w:hint="default"/>
+      </w:rPr>
+    </w:lvl>
+    <w:lvl w:ilvl="5" w:tplc="0C0A0005" w:tentative="1">
+      <w:start w:val="1"/>
+      <w:numFmt w:val="bullet"/>
+      <w:lvlText w:val=""/>
+      <w:lvlJc w:val="left"/>
+      <w:pPr>
+        <w:ind w:left="4320" w:hanging="360"/>
+      </w:pPr>
+      <w:rPr>
+        <w:rFonts w:ascii="Wingdings" w:hAnsi="Wingdings" w:hint="default"/>
+      </w:rPr>
+    </w:lvl>
+    <w:lvl w:ilvl="6" w:tplc="0C0A0001" w:tentative="1">
+      <w:start w:val="1"/>
+      <w:numFmt w:val="bullet"/>
+      <w:lvlText w:val=""/>
+      <w:lvlJc w:val="left"/>
+      <w:pPr>
+        <w:ind w:left="5040" w:hanging="360"/>
+      </w:pPr>
+      <w:rPr>
+        <w:rFonts w:ascii="Symbol" w:hAnsi="Symbol" w:hint="default"/>
+      </w:rPr>
+    </w:lvl>
+    <w:lvl w:ilvl="7" w:tplc="0C0A0003" w:tentative="1">
+      <w:start w:val="1"/>
+      <w:numFmt w:val="bullet"/>
+      <w:lvlText w:val="o"/>
+      <w:lvlJc w:val="left"/>
+      <w:pPr>
+        <w:ind w:left="5760" w:hanging="360"/>
+      </w:pPr>
+      <w:rPr>
+        <w:rFonts w:ascii="Courier New" w:hAnsi="Courier New" w:cs="Courier New" w:hint="default"/>
+      </w:rPr>
+    </w:lvl>
+    <w:lvl w:ilvl="8" w:tplc="0C0A0005" w:tentative="1">
+      <w:start w:val="1"/>
+      <w:numFmt w:val="bullet"/>
+      <w:lvlText w:val=""/>
+      <w:lvlJc w:val="left"/>
+      <w:pPr>
+        <w:ind w:left="6480" w:hanging="360"/>
+      </w:pPr>
+      <w:rPr>
+        <w:rFonts w:ascii="Wingdings" w:hAnsi="Wingdings" w:hint="default"/>
+      </w:rPr>
+    </w:lvl>
+  </w:abstractNum>
+  <w:abstractNum w:abstractNumId="7" w15:restartNumberingAfterBreak="0">
     <w:nsid w:val="389F702C"/>
     <w:multiLevelType w:val="hybridMultilevel"/>
     <w:tmpl w:val="54D4B3E4"/>
@@ -22709,7 +23874,7 @@
       </w:rPr>
     </w:lvl>
   </w:abstractNum>
-  <w:abstractNum w:abstractNumId="6" w15:restartNumberingAfterBreak="0">
+  <w:abstractNum w:abstractNumId="8" w15:restartNumberingAfterBreak="0">
     <w:nsid w:val="39DD0295"/>
     <w:multiLevelType w:val="hybridMultilevel"/>
     <w:tmpl w:val="6C78C91E"/>
@@ -22822,7 +23987,7 @@
       </w:rPr>
     </w:lvl>
   </w:abstractNum>
-  <w:abstractNum w:abstractNumId="7" w15:restartNumberingAfterBreak="0">
+  <w:abstractNum w:abstractNumId="9" w15:restartNumberingAfterBreak="0">
     <w:nsid w:val="427968C9"/>
     <w:multiLevelType w:val="hybridMultilevel"/>
     <w:tmpl w:val="609477A8"/>
@@ -22935,7 +24100,7 @@
       </w:rPr>
     </w:lvl>
   </w:abstractNum>
-  <w:abstractNum w:abstractNumId="8" w15:restartNumberingAfterBreak="0">
+  <w:abstractNum w:abstractNumId="10" w15:restartNumberingAfterBreak="0">
     <w:nsid w:val="4A5D06D7"/>
     <w:multiLevelType w:val="hybridMultilevel"/>
     <w:tmpl w:val="3F701E2A"/>
@@ -23048,7 +24213,7 @@
       </w:rPr>
     </w:lvl>
   </w:abstractNum>
-  <w:abstractNum w:abstractNumId="9" w15:restartNumberingAfterBreak="0">
+  <w:abstractNum w:abstractNumId="11" w15:restartNumberingAfterBreak="0">
     <w:nsid w:val="4CF23647"/>
     <w:multiLevelType w:val="hybridMultilevel"/>
     <w:tmpl w:val="1452E558"/>
@@ -23161,7 +24326,7 @@
       </w:rPr>
     </w:lvl>
   </w:abstractNum>
-  <w:abstractNum w:abstractNumId="10" w15:restartNumberingAfterBreak="0">
+  <w:abstractNum w:abstractNumId="12" w15:restartNumberingAfterBreak="0">
     <w:nsid w:val="4F400F56"/>
     <w:multiLevelType w:val="hybridMultilevel"/>
     <w:tmpl w:val="2EC45BB0"/>
@@ -23247,7 +24412,7 @@
       </w:pPr>
     </w:lvl>
   </w:abstractNum>
-  <w:abstractNum w:abstractNumId="11" w15:restartNumberingAfterBreak="0">
+  <w:abstractNum w:abstractNumId="13" w15:restartNumberingAfterBreak="0">
     <w:nsid w:val="5F1E42E3"/>
     <w:multiLevelType w:val="hybridMultilevel"/>
     <w:tmpl w:val="1652A2C6"/>
@@ -23275,7 +24440,7 @@
         <w:rFonts w:ascii="Courier New" w:hAnsi="Courier New" w:hint="default"/>
       </w:rPr>
     </w:lvl>
-    <w:lvl w:ilvl="2" w:tplc="04090005" w:tentative="1">
+    <w:lvl w:ilvl="2" w:tplc="04090005">
       <w:start w:val="1"/>
       <w:numFmt w:val="bullet"/>
       <w:lvlText w:val=""/>
@@ -23360,7 +24525,7 @@
       </w:rPr>
     </w:lvl>
   </w:abstractNum>
-  <w:abstractNum w:abstractNumId="12" w15:restartNumberingAfterBreak="0">
+  <w:abstractNum w:abstractNumId="14" w15:restartNumberingAfterBreak="0">
     <w:nsid w:val="637E144E"/>
     <w:multiLevelType w:val="hybridMultilevel"/>
     <w:tmpl w:val="58029B60"/>
@@ -23473,7 +24638,7 @@
       </w:rPr>
     </w:lvl>
   </w:abstractNum>
-  <w:abstractNum w:abstractNumId="13" w15:restartNumberingAfterBreak="0">
+  <w:abstractNum w:abstractNumId="15" w15:restartNumberingAfterBreak="0">
     <w:nsid w:val="6D17473F"/>
     <w:multiLevelType w:val="hybridMultilevel"/>
     <w:tmpl w:val="E3B429A4"/>
@@ -23559,7 +24724,7 @@
       </w:pPr>
     </w:lvl>
   </w:abstractNum>
-  <w:abstractNum w:abstractNumId="14" w15:restartNumberingAfterBreak="0">
+  <w:abstractNum w:abstractNumId="16" w15:restartNumberingAfterBreak="0">
     <w:nsid w:val="71BD2245"/>
     <w:multiLevelType w:val="hybridMultilevel"/>
     <w:tmpl w:val="C28C2614"/>
@@ -23673,49 +24838,55 @@
     </w:lvl>
   </w:abstractNum>
   <w:num w:numId="1" w16cid:durableId="11806111">
-    <w:abstractNumId w:val="4"/>
+    <w:abstractNumId w:val="5"/>
   </w:num>
   <w:num w:numId="2" w16cid:durableId="1358235033">
-    <w:abstractNumId w:val="6"/>
+    <w:abstractNumId w:val="8"/>
   </w:num>
   <w:num w:numId="3" w16cid:durableId="1116217051">
-    <w:abstractNumId w:val="12"/>
+    <w:abstractNumId w:val="14"/>
   </w:num>
   <w:num w:numId="4" w16cid:durableId="56633414">
     <w:abstractNumId w:val="0"/>
   </w:num>
   <w:num w:numId="5" w16cid:durableId="1489857226">
-    <w:abstractNumId w:val="9"/>
+    <w:abstractNumId w:val="11"/>
   </w:num>
   <w:num w:numId="6" w16cid:durableId="1020854556">
-    <w:abstractNumId w:val="11"/>
+    <w:abstractNumId w:val="13"/>
   </w:num>
   <w:num w:numId="7" w16cid:durableId="1292787595">
-    <w:abstractNumId w:val="13"/>
+    <w:abstractNumId w:val="15"/>
   </w:num>
   <w:num w:numId="8" w16cid:durableId="1638758045">
-    <w:abstractNumId w:val="8"/>
+    <w:abstractNumId w:val="10"/>
   </w:num>
   <w:num w:numId="9" w16cid:durableId="2131586497">
-    <w:abstractNumId w:val="5"/>
+    <w:abstractNumId w:val="7"/>
   </w:num>
   <w:num w:numId="10" w16cid:durableId="1256983231">
-    <w:abstractNumId w:val="10"/>
+    <w:abstractNumId w:val="12"/>
   </w:num>
   <w:num w:numId="11" w16cid:durableId="1094545730">
     <w:abstractNumId w:val="1"/>
   </w:num>
   <w:num w:numId="12" w16cid:durableId="1274094937">
-    <w:abstractNumId w:val="3"/>
+    <w:abstractNumId w:val="4"/>
   </w:num>
   <w:num w:numId="13" w16cid:durableId="1204902845">
     <w:abstractNumId w:val="2"/>
   </w:num>
   <w:num w:numId="14" w16cid:durableId="684137762">
-    <w:abstractNumId w:val="14"/>
+    <w:abstractNumId w:val="16"/>
   </w:num>
   <w:num w:numId="15" w16cid:durableId="1142504824">
-    <w:abstractNumId w:val="7"/>
+    <w:abstractNumId w:val="9"/>
+  </w:num>
+  <w:num w:numId="16" w16cid:durableId="865216074">
+    <w:abstractNumId w:val="3"/>
+  </w:num>
+  <w:num w:numId="17" w16cid:durableId="336346724">
+    <w:abstractNumId w:val="6"/>
   </w:num>
 </w:numbering>
 </file>

</xml_diff>